<commit_message>
updating rest assured tests
</commit_message>
<xml_diff>
--- a/Portfolio Automated Testing.docx
+++ b/Portfolio Automated Testing.docx
@@ -1,6 +1,6 @@
 
 <file path=word/document.xml><?xml version="1.0" encoding="utf-8"?>
-<w:document xmlns:wpc="http://schemas.microsoft.com/office/word/2010/wordprocessingCanvas" xmlns:cx="http://schemas.microsoft.com/office/drawing/2014/chartex" xmlns:cx1="http://schemas.microsoft.com/office/drawing/2015/9/8/chartex" xmlns:cx2="http://schemas.microsoft.com/office/drawing/2015/10/21/chartex" xmlns:cx3="http://schemas.microsoft.com/office/drawing/2016/5/9/chartex" xmlns:cx4="http://schemas.microsoft.com/office/drawing/2016/5/10/chartex" xmlns:cx5="http://schemas.microsoft.com/office/drawing/2016/5/11/chartex" xmlns:cx6="http://schemas.microsoft.com/office/drawing/2016/5/12/chartex" xmlns:cx7="http://schemas.microsoft.com/office/drawing/2016/5/13/chartex" xmlns:cx8="http://schemas.microsoft.com/office/drawing/2016/5/14/chartex" xmlns:mc="http://schemas.openxmlformats.org/markup-compatibility/2006" xmlns:aink="http://schemas.microsoft.com/office/drawing/2016/ink" xmlns:am3d="http://schemas.microsoft.com/office/drawing/2017/model3d" xmlns:o="urn:schemas-microsoft-com:office:office" xmlns:oel="http://schemas.microsoft.com/office/2019/extlst" xmlns:r="http://schemas.openxmlformats.org/officeDocument/2006/relationships" xmlns:m="http://schemas.openxmlformats.org/officeDocument/2006/math" xmlns:v="urn:schemas-microsoft-com:vml" xmlns:wp14="http://schemas.microsoft.com/office/word/2010/wordprocessingDrawing" xmlns:wp="http://schemas.openxmlformats.org/drawingml/2006/wordprocessingDrawing" xmlns:w10="urn:schemas-microsoft-com:office:word" xmlns:w="http://schemas.openxmlformats.org/wordprocessingml/2006/main" xmlns:w14="http://schemas.microsoft.com/office/word/2010/wordml" xmlns:w15="http://schemas.microsoft.com/office/word/2012/wordml" xmlns:w16cex="http://schemas.microsoft.com/office/word/2018/wordml/cex" xmlns:w16cid="http://schemas.microsoft.com/office/word/2016/wordml/cid" xmlns:w16="http://schemas.microsoft.com/office/word/2018/wordml" xmlns:w16du="http://schemas.microsoft.com/office/word/2023/wordml/word16du" xmlns:w16sdtdh="http://schemas.microsoft.com/office/word/2020/wordml/sdtdatahash" xmlns:w16se="http://schemas.microsoft.com/office/word/2015/wordml/symex" xmlns:wpg="http://schemas.microsoft.com/office/word/2010/wordprocessingGroup" xmlns:wpi="http://schemas.microsoft.com/office/word/2010/wordprocessingInk" xmlns:wne="http://schemas.microsoft.com/office/word/2006/wordml" xmlns:wps="http://schemas.microsoft.com/office/word/2010/wordprocessingShape" mc:Ignorable="w14 w15 w16se w16cid w16 w16cex w16sdtdh wp14">
+<w:document xmlns:wpc="http://schemas.microsoft.com/office/word/2010/wordprocessingCanvas" xmlns:cx="http://schemas.microsoft.com/office/drawing/2014/chartex" xmlns:cx1="http://schemas.microsoft.com/office/drawing/2015/9/8/chartex" xmlns:cx2="http://schemas.microsoft.com/office/drawing/2015/10/21/chartex" xmlns:cx3="http://schemas.microsoft.com/office/drawing/2016/5/9/chartex" xmlns:cx4="http://schemas.microsoft.com/office/drawing/2016/5/10/chartex" xmlns:cx5="http://schemas.microsoft.com/office/drawing/2016/5/11/chartex" xmlns:cx6="http://schemas.microsoft.com/office/drawing/2016/5/12/chartex" xmlns:cx7="http://schemas.microsoft.com/office/drawing/2016/5/13/chartex" xmlns:cx8="http://schemas.microsoft.com/office/drawing/2016/5/14/chartex" xmlns:mc="http://schemas.openxmlformats.org/markup-compatibility/2006" xmlns:aink="http://schemas.microsoft.com/office/drawing/2016/ink" xmlns:am3d="http://schemas.microsoft.com/office/drawing/2017/model3d" xmlns:o="urn:schemas-microsoft-com:office:office" xmlns:oel="http://schemas.microsoft.com/office/2019/extlst" xmlns:r="http://schemas.openxmlformats.org/officeDocument/2006/relationships" xmlns:m="http://schemas.openxmlformats.org/officeDocument/2006/math" xmlns:v="urn:schemas-microsoft-com:vml" xmlns:wp14="http://schemas.microsoft.com/office/word/2010/wordprocessingDrawing" xmlns:wp="http://schemas.openxmlformats.org/drawingml/2006/wordprocessingDrawing" xmlns:w10="urn:schemas-microsoft-com:office:word" xmlns:w="http://schemas.openxmlformats.org/wordprocessingml/2006/main" xmlns:w14="http://schemas.microsoft.com/office/word/2010/wordml" xmlns:w15="http://schemas.microsoft.com/office/word/2012/wordml" xmlns:w16cex="http://schemas.microsoft.com/office/word/2018/wordml/cex" xmlns:w16cid="http://schemas.microsoft.com/office/word/2016/wordml/cid" xmlns:w16="http://schemas.microsoft.com/office/word/2018/wordml" xmlns:w16sdtdh="http://schemas.microsoft.com/office/word/2020/wordml/sdtdatahash" xmlns:w16se="http://schemas.microsoft.com/office/word/2015/wordml/symex" xmlns:wpg="http://schemas.microsoft.com/office/word/2010/wordprocessingGroup" xmlns:wpi="http://schemas.microsoft.com/office/word/2010/wordprocessingInk" xmlns:wne="http://schemas.microsoft.com/office/word/2006/wordml" xmlns:wps="http://schemas.microsoft.com/office/word/2010/wordprocessingShape" mc:Ignorable="w14 w15 w16se w16cid w16 w16cex w16sdtdh wp14">
   <w:body>
     <w:p>
       <w:pPr>
@@ -1346,7 +1346,7 @@
               </wp:anchor>
             </w:drawing>
           </mc:Choice>
-          <mc:Fallback xmlns:a14="http://schemas.microsoft.com/office/drawing/2010/main" xmlns:pic="http://schemas.openxmlformats.org/drawingml/2006/picture" xmlns:a="http://schemas.openxmlformats.org/drawingml/2006/main">
+          <mc:Fallback xmlns:a="http://schemas.openxmlformats.org/drawingml/2006/main" xmlns:pic="http://schemas.openxmlformats.org/drawingml/2006/picture" xmlns:a14="http://schemas.microsoft.com/office/drawing/2010/main" xmlns:w16du="http://schemas.microsoft.com/office/word/2023/wordml/word16du">
             <w:pict>
               <v:line id="Straight Connector 15" style="position:absolute;z-index:251662336;visibility:visible;mso-wrap-style:square;mso-width-percent:0;mso-height-percent:0;mso-wrap-distance-left:9pt;mso-wrap-distance-top:0;mso-wrap-distance-right:9pt;mso-wrap-distance-bottom:0;mso-position-horizontal:absolute;mso-position-horizontal-relative:text;mso-position-vertical:absolute;mso-position-vertical-relative:text;mso-width-percent:0;mso-height-percent:0;mso-width-relative:page;mso-height-relative:page" o:spid="_x0000_s1026" strokeweight="2.25pt" from="0,-5.75pt" to="492.3pt,-5.75pt" w14:anchorId="057FEF58" o:gfxdata="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"/>
             </w:pict>
@@ -1482,7 +1482,7 @@
               </wp:anchor>
             </w:drawing>
           </mc:Choice>
-          <mc:Fallback xmlns:a14="http://schemas.microsoft.com/office/drawing/2010/main" xmlns:pic="http://schemas.openxmlformats.org/drawingml/2006/picture" xmlns:a="http://schemas.openxmlformats.org/drawingml/2006/main">
+          <mc:Fallback xmlns:a="http://schemas.openxmlformats.org/drawingml/2006/main" xmlns:pic="http://schemas.openxmlformats.org/drawingml/2006/picture" xmlns:a14="http://schemas.microsoft.com/office/drawing/2010/main" xmlns:w16du="http://schemas.microsoft.com/office/word/2023/wordml/word16du">
             <w:pict>
               <v:line id="Straight Connector 10" style="position:absolute;z-index:251661312;visibility:visible;mso-wrap-style:square;mso-width-percent:0;mso-height-percent:0;mso-wrap-distance-left:9pt;mso-wrap-distance-top:0;mso-wrap-distance-right:9pt;mso-wrap-distance-bottom:0;mso-position-horizontal:absolute;mso-position-horizontal-relative:text;mso-position-vertical:absolute;mso-position-vertical-relative:text;mso-width-percent:0;mso-height-percent:0;mso-width-relative:page;mso-height-relative:page" o:spid="_x0000_s1026" strokeweight="2.25pt" from="0,6.85pt" to="492.3pt,6.85pt" w14:anchorId="4AE83989" o:gfxdata="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"/>
             </w:pict>
@@ -3269,7 +3269,7 @@
               </wp:anchor>
             </w:drawing>
           </mc:Choice>
-          <mc:Fallback xmlns:a14="http://schemas.microsoft.com/office/drawing/2010/main" xmlns:pic="http://schemas.openxmlformats.org/drawingml/2006/picture" xmlns:a="http://schemas.openxmlformats.org/drawingml/2006/main">
+          <mc:Fallback xmlns:a="http://schemas.openxmlformats.org/drawingml/2006/main" xmlns:pic="http://schemas.openxmlformats.org/drawingml/2006/picture" xmlns:a14="http://schemas.microsoft.com/office/drawing/2010/main" xmlns:w16du="http://schemas.microsoft.com/office/word/2023/wordml/word16du">
             <w:pict>
               <v:line id="Straight Connector 9" style="position:absolute;z-index:251660288;visibility:visible;mso-wrap-style:square;mso-width-percent:0;mso-height-percent:0;mso-wrap-distance-left:9pt;mso-wrap-distance-top:0;mso-wrap-distance-right:9pt;mso-wrap-distance-bottom:0;mso-position-horizontal:absolute;mso-position-horizontal-relative:text;mso-position-vertical:absolute;mso-position-vertical-relative:text;mso-width-percent:0;mso-height-percent:0;mso-width-relative:page;mso-height-relative:page" o:spid="_x0000_s1026" strokeweight="2.25pt" from="-6.3pt,-49.4pt" to="486pt,-49.4pt" w14:anchorId="7EBA33CD" o:gfxdata="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"/>
             </w:pict>
@@ -3346,7 +3346,7 @@
               </wp:anchor>
             </w:drawing>
           </mc:Choice>
-          <mc:Fallback xmlns:a14="http://schemas.microsoft.com/office/drawing/2010/main" xmlns:pic="http://schemas.openxmlformats.org/drawingml/2006/picture" xmlns:a="http://schemas.openxmlformats.org/drawingml/2006/main">
+          <mc:Fallback xmlns:a="http://schemas.openxmlformats.org/drawingml/2006/main" xmlns:pic="http://schemas.openxmlformats.org/drawingml/2006/picture" xmlns:a14="http://schemas.microsoft.com/office/drawing/2010/main" xmlns:w16du="http://schemas.microsoft.com/office/word/2023/wordml/word16du">
             <w:pict>
               <v:line id="Straight Connector 2" style="position:absolute;z-index:251659264;visibility:visible;mso-wrap-style:square;mso-width-percent:0;mso-height-percent:0;mso-wrap-distance-left:9pt;mso-wrap-distance-top:0;mso-wrap-distance-right:9pt;mso-wrap-distance-bottom:0;mso-position-horizontal:absolute;mso-position-horizontal-relative:text;mso-position-vertical:absolute;mso-position-vertical-relative:text;mso-width-percent:0;mso-height-percent:0;mso-width-relative:page;mso-height-relative:page" o:spid="_x0000_s1026" strokeweight="2.25pt" from="-6.3pt,6.9pt" to="486pt,6.9pt" w14:anchorId="15ED1A9C" o:gfxdata="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"/>
             </w:pict>
@@ -4648,13 +4648,6 @@
           <w:rFonts w:ascii="Arial" w:hAnsi="Arial" w:cs="Arial"/>
         </w:rPr>
       </w:pPr>
-      <w:r>
-        <w:rPr>
-          <w:rFonts w:ascii="Arial" w:hAnsi="Arial" w:cs="Arial"/>
-        </w:rPr>
-        <w:lastRenderedPageBreak/>
-        <w:br w:type="page"/>
-      </w:r>
     </w:p>
     <w:tbl>
       <w:tblPr>
@@ -4705,7 +4698,6 @@
                 <w:color w:val="000000"/>
                 <w:lang w:eastAsia="en-GB"/>
               </w:rPr>
-              <w:lastRenderedPageBreak/>
               <w:t>Learning Outcomes</w:t>
             </w:r>
           </w:p>
@@ -5383,7 +5375,15 @@
                 <w:rFonts w:ascii="Arial" w:hAnsi="Arial" w:cs="Arial"/>
                 <w:color w:val="70AD47" w:themeColor="accent6"/>
               </w:rPr>
-              <w:t>Research and evaluate the advantages and disadvantages of using a test automation framework.</w:t>
+              <w:t xml:space="preserve">Research and evaluate the advantages and disadvantages of using a test automation </w:t>
+            </w:r>
+            <w:r>
+              <w:rPr>
+                <w:rFonts w:ascii="Arial" w:hAnsi="Arial" w:cs="Arial"/>
+                <w:color w:val="70AD47" w:themeColor="accent6"/>
+              </w:rPr>
+              <w:lastRenderedPageBreak/>
+              <w:t>framework.</w:t>
             </w:r>
             <w:r>
               <w:rPr>
@@ -5414,7 +5414,6 @@
                 <w:rFonts w:ascii="Arial" w:hAnsi="Arial" w:cs="Arial"/>
                 <w:color w:val="000000" w:themeColor="text1"/>
               </w:rPr>
-              <w:lastRenderedPageBreak/>
               <w:t>Create a basic test automation framework for a given application that features reusability of code and low-cost maintenance.</w:t>
             </w:r>
             <w:r>
@@ -6176,28 +6175,24 @@
         </w:rPr>
         <w:t xml:space="preserve"> talk about how sometimes there are certain tests can could not be automated or is not worth automating as it would be easier to manually test it instead. Could all those endpoints be automated for staff </w:t>
       </w:r>
-      <w:proofErr w:type="spellStart"/>
-      <w:r>
-        <w:rPr>
-          <w:rFonts w:ascii="Arial" w:hAnsi="Arial" w:cs="Arial"/>
-        </w:rPr>
-        <w:t>api</w:t>
-      </w:r>
-      <w:proofErr w:type="spellEnd"/>
+      <w:r>
+        <w:rPr>
+          <w:rFonts w:ascii="Arial" w:hAnsi="Arial" w:cs="Arial"/>
+        </w:rPr>
+        <w:t>API</w:t>
+      </w:r>
       <w:r>
         <w:rPr>
           <w:rFonts w:ascii="Arial" w:hAnsi="Arial" w:cs="Arial"/>
         </w:rPr>
         <w:t xml:space="preserve">. </w:t>
       </w:r>
-      <w:proofErr w:type="gramStart"/>
-      <w:r>
-        <w:rPr>
-          <w:rFonts w:ascii="Arial" w:hAnsi="Arial" w:cs="Arial"/>
-        </w:rPr>
-        <w:t>Yes</w:t>
-      </w:r>
-      <w:proofErr w:type="gramEnd"/>
+      <w:r>
+        <w:rPr>
+          <w:rFonts w:ascii="Arial" w:hAnsi="Arial" w:cs="Arial"/>
+        </w:rPr>
+        <w:t>Yes,</w:t>
+      </w:r>
       <w:r>
         <w:rPr>
           <w:rFonts w:ascii="Arial" w:hAnsi="Arial" w:cs="Arial"/>
@@ -6210,14 +6205,12 @@
         </w:rPr>
         <w:t xml:space="preserve"> Talk about what end points could be automated post/put/get/</w:t>
       </w:r>
-      <w:proofErr w:type="spellStart"/>
-      <w:r>
-        <w:rPr>
-          <w:rFonts w:ascii="Arial" w:hAnsi="Arial" w:cs="Arial"/>
-        </w:rPr>
-        <w:t>delte</w:t>
-      </w:r>
-      <w:proofErr w:type="spellEnd"/>
+      <w:r>
+        <w:rPr>
+          <w:rFonts w:ascii="Arial" w:hAnsi="Arial" w:cs="Arial"/>
+        </w:rPr>
+        <w:t>delete.</w:t>
+      </w:r>
     </w:p>
     <w:p>
       <w:pPr>
@@ -10141,8 +10134,16 @@
         <w:rPr>
           <w:rFonts w:ascii="Arial" w:hAnsi="Arial" w:cs="Arial"/>
         </w:rPr>
-        <w:t>Should show examples in photos</w:t>
-      </w:r>
+        <w:t xml:space="preserve">Should show examples in </w:t>
+      </w:r>
+      <w:proofErr w:type="gramStart"/>
+      <w:r>
+        <w:rPr>
+          <w:rFonts w:ascii="Arial" w:hAnsi="Arial" w:cs="Arial"/>
+        </w:rPr>
+        <w:t>photos</w:t>
+      </w:r>
+      <w:proofErr w:type="gramEnd"/>
       <w:r>
         <w:rPr>
           <w:rFonts w:ascii="Arial" w:hAnsi="Arial" w:cs="Arial"/>
@@ -10699,21 +10700,21 @@
         <w:rPr>
           <w:rFonts w:ascii="Arial" w:hAnsi="Arial" w:cs="Arial"/>
         </w:rPr>
-        <w:t xml:space="preserve"> Show a few </w:t>
+        <w:t xml:space="preserve"> Show a few sample </w:t>
       </w:r>
       <w:proofErr w:type="gramStart"/>
       <w:r>
         <w:rPr>
           <w:rFonts w:ascii="Arial" w:hAnsi="Arial" w:cs="Arial"/>
         </w:rPr>
-        <w:t>sample</w:t>
+        <w:t>responses</w:t>
       </w:r>
       <w:proofErr w:type="gramEnd"/>
       <w:r>
         <w:rPr>
           <w:rFonts w:ascii="Arial" w:hAnsi="Arial" w:cs="Arial"/>
         </w:rPr>
-        <w:t xml:space="preserve"> responses </w:t>
+        <w:t xml:space="preserve"> </w:t>
       </w:r>
     </w:p>
     <w:p>
@@ -12968,7 +12969,7 @@
 </file>
 
 <file path=word/endnotes.xml><?xml version="1.0" encoding="utf-8"?>
-<w:endnotes xmlns:wpc="http://schemas.microsoft.com/office/word/2010/wordprocessingCanvas" xmlns:cx="http://schemas.microsoft.com/office/drawing/2014/chartex" xmlns:cx1="http://schemas.microsoft.com/office/drawing/2015/9/8/chartex" xmlns:cx2="http://schemas.microsoft.com/office/drawing/2015/10/21/chartex" xmlns:cx3="http://schemas.microsoft.com/office/drawing/2016/5/9/chartex" xmlns:cx4="http://schemas.microsoft.com/office/drawing/2016/5/10/chartex" xmlns:cx5="http://schemas.microsoft.com/office/drawing/2016/5/11/chartex" xmlns:cx6="http://schemas.microsoft.com/office/drawing/2016/5/12/chartex" xmlns:cx7="http://schemas.microsoft.com/office/drawing/2016/5/13/chartex" xmlns:cx8="http://schemas.microsoft.com/office/drawing/2016/5/14/chartex" xmlns:mc="http://schemas.openxmlformats.org/markup-compatibility/2006" xmlns:aink="http://schemas.microsoft.com/office/drawing/2016/ink" xmlns:am3d="http://schemas.microsoft.com/office/drawing/2017/model3d" xmlns:o="urn:schemas-microsoft-com:office:office" xmlns:oel="http://schemas.microsoft.com/office/2019/extlst" xmlns:r="http://schemas.openxmlformats.org/officeDocument/2006/relationships" xmlns:m="http://schemas.openxmlformats.org/officeDocument/2006/math" xmlns:v="urn:schemas-microsoft-com:vml" xmlns:wp14="http://schemas.microsoft.com/office/word/2010/wordprocessingDrawing" xmlns:wp="http://schemas.openxmlformats.org/drawingml/2006/wordprocessingDrawing" xmlns:w10="urn:schemas-microsoft-com:office:word" xmlns:w="http://schemas.openxmlformats.org/wordprocessingml/2006/main" xmlns:w14="http://schemas.microsoft.com/office/word/2010/wordml" xmlns:w15="http://schemas.microsoft.com/office/word/2012/wordml" xmlns:w16cex="http://schemas.microsoft.com/office/word/2018/wordml/cex" xmlns:w16cid="http://schemas.microsoft.com/office/word/2016/wordml/cid" xmlns:w16="http://schemas.microsoft.com/office/word/2018/wordml" xmlns:w16du="http://schemas.microsoft.com/office/word/2023/wordml/word16du" xmlns:w16sdtdh="http://schemas.microsoft.com/office/word/2020/wordml/sdtdatahash" xmlns:w16se="http://schemas.microsoft.com/office/word/2015/wordml/symex" xmlns:wpg="http://schemas.microsoft.com/office/word/2010/wordprocessingGroup" xmlns:wpi="http://schemas.microsoft.com/office/word/2010/wordprocessingInk" xmlns:wne="http://schemas.microsoft.com/office/word/2006/wordml" xmlns:wps="http://schemas.microsoft.com/office/word/2010/wordprocessingShape" mc:Ignorable="w14 w15 w16se w16cid w16 w16cex w16sdtdh wp14">
+<w:endnotes xmlns:wpc="http://schemas.microsoft.com/office/word/2010/wordprocessingCanvas" xmlns:cx="http://schemas.microsoft.com/office/drawing/2014/chartex" xmlns:cx1="http://schemas.microsoft.com/office/drawing/2015/9/8/chartex" xmlns:cx2="http://schemas.microsoft.com/office/drawing/2015/10/21/chartex" xmlns:cx3="http://schemas.microsoft.com/office/drawing/2016/5/9/chartex" xmlns:cx4="http://schemas.microsoft.com/office/drawing/2016/5/10/chartex" xmlns:cx5="http://schemas.microsoft.com/office/drawing/2016/5/11/chartex" xmlns:cx6="http://schemas.microsoft.com/office/drawing/2016/5/12/chartex" xmlns:cx7="http://schemas.microsoft.com/office/drawing/2016/5/13/chartex" xmlns:cx8="http://schemas.microsoft.com/office/drawing/2016/5/14/chartex" xmlns:mc="http://schemas.openxmlformats.org/markup-compatibility/2006" xmlns:aink="http://schemas.microsoft.com/office/drawing/2016/ink" xmlns:am3d="http://schemas.microsoft.com/office/drawing/2017/model3d" xmlns:o="urn:schemas-microsoft-com:office:office" xmlns:oel="http://schemas.microsoft.com/office/2019/extlst" xmlns:r="http://schemas.openxmlformats.org/officeDocument/2006/relationships" xmlns:m="http://schemas.openxmlformats.org/officeDocument/2006/math" xmlns:v="urn:schemas-microsoft-com:vml" xmlns:wp14="http://schemas.microsoft.com/office/word/2010/wordprocessingDrawing" xmlns:wp="http://schemas.openxmlformats.org/drawingml/2006/wordprocessingDrawing" xmlns:w10="urn:schemas-microsoft-com:office:word" xmlns:w="http://schemas.openxmlformats.org/wordprocessingml/2006/main" xmlns:w14="http://schemas.microsoft.com/office/word/2010/wordml" xmlns:w15="http://schemas.microsoft.com/office/word/2012/wordml" xmlns:w16cex="http://schemas.microsoft.com/office/word/2018/wordml/cex" xmlns:w16cid="http://schemas.microsoft.com/office/word/2016/wordml/cid" xmlns:w16="http://schemas.microsoft.com/office/word/2018/wordml" xmlns:w16sdtdh="http://schemas.microsoft.com/office/word/2020/wordml/sdtdatahash" xmlns:w16se="http://schemas.microsoft.com/office/word/2015/wordml/symex" xmlns:wpg="http://schemas.microsoft.com/office/word/2010/wordprocessingGroup" xmlns:wpi="http://schemas.microsoft.com/office/word/2010/wordprocessingInk" xmlns:wne="http://schemas.microsoft.com/office/word/2006/wordml" xmlns:wps="http://schemas.microsoft.com/office/word/2010/wordprocessingShape" mc:Ignorable="w14 w15 w16se w16cid w16 w16cex w16sdtdh wp14">
   <w:endnote w:type="separator" w:id="-1">
     <w:p>
       <w:pPr>
@@ -12993,7 +12994,7 @@
 </file>
 
 <file path=word/footer1.xml><?xml version="1.0" encoding="utf-8"?>
-<w:ftr xmlns:wpc="http://schemas.microsoft.com/office/word/2010/wordprocessingCanvas" xmlns:cx="http://schemas.microsoft.com/office/drawing/2014/chartex" xmlns:cx1="http://schemas.microsoft.com/office/drawing/2015/9/8/chartex" xmlns:cx2="http://schemas.microsoft.com/office/drawing/2015/10/21/chartex" xmlns:cx3="http://schemas.microsoft.com/office/drawing/2016/5/9/chartex" xmlns:cx4="http://schemas.microsoft.com/office/drawing/2016/5/10/chartex" xmlns:cx5="http://schemas.microsoft.com/office/drawing/2016/5/11/chartex" xmlns:cx6="http://schemas.microsoft.com/office/drawing/2016/5/12/chartex" xmlns:cx7="http://schemas.microsoft.com/office/drawing/2016/5/13/chartex" xmlns:cx8="http://schemas.microsoft.com/office/drawing/2016/5/14/chartex" xmlns:mc="http://schemas.openxmlformats.org/markup-compatibility/2006" xmlns:aink="http://schemas.microsoft.com/office/drawing/2016/ink" xmlns:am3d="http://schemas.microsoft.com/office/drawing/2017/model3d" xmlns:o="urn:schemas-microsoft-com:office:office" xmlns:oel="http://schemas.microsoft.com/office/2019/extlst" xmlns:r="http://schemas.openxmlformats.org/officeDocument/2006/relationships" xmlns:m="http://schemas.openxmlformats.org/officeDocument/2006/math" xmlns:v="urn:schemas-microsoft-com:vml" xmlns:wp14="http://schemas.microsoft.com/office/word/2010/wordprocessingDrawing" xmlns:wp="http://schemas.openxmlformats.org/drawingml/2006/wordprocessingDrawing" xmlns:w10="urn:schemas-microsoft-com:office:word" xmlns:w="http://schemas.openxmlformats.org/wordprocessingml/2006/main" xmlns:w14="http://schemas.microsoft.com/office/word/2010/wordml" xmlns:w15="http://schemas.microsoft.com/office/word/2012/wordml" xmlns:w16cex="http://schemas.microsoft.com/office/word/2018/wordml/cex" xmlns:w16cid="http://schemas.microsoft.com/office/word/2016/wordml/cid" xmlns:w16="http://schemas.microsoft.com/office/word/2018/wordml" xmlns:w16du="http://schemas.microsoft.com/office/word/2023/wordml/word16du" xmlns:w16sdtdh="http://schemas.microsoft.com/office/word/2020/wordml/sdtdatahash" xmlns:w16se="http://schemas.microsoft.com/office/word/2015/wordml/symex" xmlns:wpg="http://schemas.microsoft.com/office/word/2010/wordprocessingGroup" xmlns:wpi="http://schemas.microsoft.com/office/word/2010/wordprocessingInk" xmlns:wne="http://schemas.microsoft.com/office/word/2006/wordml" xmlns:wps="http://schemas.microsoft.com/office/word/2010/wordprocessingShape" mc:Ignorable="w14 w15 w16se w16cid w16 w16cex w16sdtdh wp14">
+<w:ftr xmlns:wpc="http://schemas.microsoft.com/office/word/2010/wordprocessingCanvas" xmlns:cx="http://schemas.microsoft.com/office/drawing/2014/chartex" xmlns:cx1="http://schemas.microsoft.com/office/drawing/2015/9/8/chartex" xmlns:cx2="http://schemas.microsoft.com/office/drawing/2015/10/21/chartex" xmlns:cx3="http://schemas.microsoft.com/office/drawing/2016/5/9/chartex" xmlns:cx4="http://schemas.microsoft.com/office/drawing/2016/5/10/chartex" xmlns:cx5="http://schemas.microsoft.com/office/drawing/2016/5/11/chartex" xmlns:cx6="http://schemas.microsoft.com/office/drawing/2016/5/12/chartex" xmlns:cx7="http://schemas.microsoft.com/office/drawing/2016/5/13/chartex" xmlns:cx8="http://schemas.microsoft.com/office/drawing/2016/5/14/chartex" xmlns:mc="http://schemas.openxmlformats.org/markup-compatibility/2006" xmlns:aink="http://schemas.microsoft.com/office/drawing/2016/ink" xmlns:am3d="http://schemas.microsoft.com/office/drawing/2017/model3d" xmlns:o="urn:schemas-microsoft-com:office:office" xmlns:oel="http://schemas.microsoft.com/office/2019/extlst" xmlns:r="http://schemas.openxmlformats.org/officeDocument/2006/relationships" xmlns:m="http://schemas.openxmlformats.org/officeDocument/2006/math" xmlns:v="urn:schemas-microsoft-com:vml" xmlns:wp14="http://schemas.microsoft.com/office/word/2010/wordprocessingDrawing" xmlns:wp="http://schemas.openxmlformats.org/drawingml/2006/wordprocessingDrawing" xmlns:w10="urn:schemas-microsoft-com:office:word" xmlns:w="http://schemas.openxmlformats.org/wordprocessingml/2006/main" xmlns:w14="http://schemas.microsoft.com/office/word/2010/wordml" xmlns:w15="http://schemas.microsoft.com/office/word/2012/wordml" xmlns:w16cex="http://schemas.microsoft.com/office/word/2018/wordml/cex" xmlns:w16cid="http://schemas.microsoft.com/office/word/2016/wordml/cid" xmlns:w16="http://schemas.microsoft.com/office/word/2018/wordml" xmlns:w16sdtdh="http://schemas.microsoft.com/office/word/2020/wordml/sdtdatahash" xmlns:w16se="http://schemas.microsoft.com/office/word/2015/wordml/symex" xmlns:wpg="http://schemas.microsoft.com/office/word/2010/wordprocessingGroup" xmlns:wpi="http://schemas.microsoft.com/office/word/2010/wordprocessingInk" xmlns:wne="http://schemas.microsoft.com/office/word/2006/wordml" xmlns:wps="http://schemas.microsoft.com/office/word/2010/wordprocessingShape" mc:Ignorable="w14 w15 w16se w16cid w16 w16cex w16sdtdh wp14">
   <w:p>
     <w:pPr>
       <w:pStyle w:val="Footer"/>
@@ -13124,7 +13125,7 @@
 </file>
 
 <file path=word/footer2.xml><?xml version="1.0" encoding="utf-8"?>
-<w:ftr xmlns:wpc="http://schemas.microsoft.com/office/word/2010/wordprocessingCanvas" xmlns:cx="http://schemas.microsoft.com/office/drawing/2014/chartex" xmlns:cx1="http://schemas.microsoft.com/office/drawing/2015/9/8/chartex" xmlns:cx2="http://schemas.microsoft.com/office/drawing/2015/10/21/chartex" xmlns:cx3="http://schemas.microsoft.com/office/drawing/2016/5/9/chartex" xmlns:cx4="http://schemas.microsoft.com/office/drawing/2016/5/10/chartex" xmlns:cx5="http://schemas.microsoft.com/office/drawing/2016/5/11/chartex" xmlns:cx6="http://schemas.microsoft.com/office/drawing/2016/5/12/chartex" xmlns:cx7="http://schemas.microsoft.com/office/drawing/2016/5/13/chartex" xmlns:cx8="http://schemas.microsoft.com/office/drawing/2016/5/14/chartex" xmlns:mc="http://schemas.openxmlformats.org/markup-compatibility/2006" xmlns:aink="http://schemas.microsoft.com/office/drawing/2016/ink" xmlns:am3d="http://schemas.microsoft.com/office/drawing/2017/model3d" xmlns:o="urn:schemas-microsoft-com:office:office" xmlns:oel="http://schemas.microsoft.com/office/2019/extlst" xmlns:r="http://schemas.openxmlformats.org/officeDocument/2006/relationships" xmlns:m="http://schemas.openxmlformats.org/officeDocument/2006/math" xmlns:v="urn:schemas-microsoft-com:vml" xmlns:wp14="http://schemas.microsoft.com/office/word/2010/wordprocessingDrawing" xmlns:wp="http://schemas.openxmlformats.org/drawingml/2006/wordprocessingDrawing" xmlns:w10="urn:schemas-microsoft-com:office:word" xmlns:w="http://schemas.openxmlformats.org/wordprocessingml/2006/main" xmlns:w14="http://schemas.microsoft.com/office/word/2010/wordml" xmlns:w15="http://schemas.microsoft.com/office/word/2012/wordml" xmlns:w16cex="http://schemas.microsoft.com/office/word/2018/wordml/cex" xmlns:w16cid="http://schemas.microsoft.com/office/word/2016/wordml/cid" xmlns:w16="http://schemas.microsoft.com/office/word/2018/wordml" xmlns:w16du="http://schemas.microsoft.com/office/word/2023/wordml/word16du" xmlns:w16sdtdh="http://schemas.microsoft.com/office/word/2020/wordml/sdtdatahash" xmlns:w16se="http://schemas.microsoft.com/office/word/2015/wordml/symex" xmlns:wpg="http://schemas.microsoft.com/office/word/2010/wordprocessingGroup" xmlns:wpi="http://schemas.microsoft.com/office/word/2010/wordprocessingInk" xmlns:wne="http://schemas.microsoft.com/office/word/2006/wordml" xmlns:wps="http://schemas.microsoft.com/office/word/2010/wordprocessingShape" mc:Ignorable="w14 w15 w16se w16cid w16 w16cex w16sdtdh wp14">
+<w:ftr xmlns:wpc="http://schemas.microsoft.com/office/word/2010/wordprocessingCanvas" xmlns:cx="http://schemas.microsoft.com/office/drawing/2014/chartex" xmlns:cx1="http://schemas.microsoft.com/office/drawing/2015/9/8/chartex" xmlns:cx2="http://schemas.microsoft.com/office/drawing/2015/10/21/chartex" xmlns:cx3="http://schemas.microsoft.com/office/drawing/2016/5/9/chartex" xmlns:cx4="http://schemas.microsoft.com/office/drawing/2016/5/10/chartex" xmlns:cx5="http://schemas.microsoft.com/office/drawing/2016/5/11/chartex" xmlns:cx6="http://schemas.microsoft.com/office/drawing/2016/5/12/chartex" xmlns:cx7="http://schemas.microsoft.com/office/drawing/2016/5/13/chartex" xmlns:cx8="http://schemas.microsoft.com/office/drawing/2016/5/14/chartex" xmlns:mc="http://schemas.openxmlformats.org/markup-compatibility/2006" xmlns:aink="http://schemas.microsoft.com/office/drawing/2016/ink" xmlns:am3d="http://schemas.microsoft.com/office/drawing/2017/model3d" xmlns:o="urn:schemas-microsoft-com:office:office" xmlns:oel="http://schemas.microsoft.com/office/2019/extlst" xmlns:r="http://schemas.openxmlformats.org/officeDocument/2006/relationships" xmlns:m="http://schemas.openxmlformats.org/officeDocument/2006/math" xmlns:v="urn:schemas-microsoft-com:vml" xmlns:wp14="http://schemas.microsoft.com/office/word/2010/wordprocessingDrawing" xmlns:wp="http://schemas.openxmlformats.org/drawingml/2006/wordprocessingDrawing" xmlns:w10="urn:schemas-microsoft-com:office:word" xmlns:w="http://schemas.openxmlformats.org/wordprocessingml/2006/main" xmlns:w14="http://schemas.microsoft.com/office/word/2010/wordml" xmlns:w15="http://schemas.microsoft.com/office/word/2012/wordml" xmlns:w16cex="http://schemas.microsoft.com/office/word/2018/wordml/cex" xmlns:w16cid="http://schemas.microsoft.com/office/word/2016/wordml/cid" xmlns:w16="http://schemas.microsoft.com/office/word/2018/wordml" xmlns:w16sdtdh="http://schemas.microsoft.com/office/word/2020/wordml/sdtdatahash" xmlns:w16se="http://schemas.microsoft.com/office/word/2015/wordml/symex" xmlns:wpg="http://schemas.microsoft.com/office/word/2010/wordprocessingGroup" xmlns:wpi="http://schemas.microsoft.com/office/word/2010/wordprocessingInk" xmlns:wne="http://schemas.microsoft.com/office/word/2006/wordml" xmlns:wps="http://schemas.microsoft.com/office/word/2010/wordprocessingShape" mc:Ignorable="w14 w15 w16se w16cid w16 w16cex w16sdtdh wp14">
   <w:p>
     <w:pPr>
       <w:pStyle w:val="Footer"/>
@@ -13304,7 +13305,7 @@
 </file>
 
 <file path=word/footer3.xml><?xml version="1.0" encoding="utf-8"?>
-<w:ftr xmlns:wpc="http://schemas.microsoft.com/office/word/2010/wordprocessingCanvas" xmlns:cx="http://schemas.microsoft.com/office/drawing/2014/chartex" xmlns:cx1="http://schemas.microsoft.com/office/drawing/2015/9/8/chartex" xmlns:cx2="http://schemas.microsoft.com/office/drawing/2015/10/21/chartex" xmlns:cx3="http://schemas.microsoft.com/office/drawing/2016/5/9/chartex" xmlns:cx4="http://schemas.microsoft.com/office/drawing/2016/5/10/chartex" xmlns:cx5="http://schemas.microsoft.com/office/drawing/2016/5/11/chartex" xmlns:cx6="http://schemas.microsoft.com/office/drawing/2016/5/12/chartex" xmlns:cx7="http://schemas.microsoft.com/office/drawing/2016/5/13/chartex" xmlns:cx8="http://schemas.microsoft.com/office/drawing/2016/5/14/chartex" xmlns:mc="http://schemas.openxmlformats.org/markup-compatibility/2006" xmlns:aink="http://schemas.microsoft.com/office/drawing/2016/ink" xmlns:am3d="http://schemas.microsoft.com/office/drawing/2017/model3d" xmlns:o="urn:schemas-microsoft-com:office:office" xmlns:oel="http://schemas.microsoft.com/office/2019/extlst" xmlns:r="http://schemas.openxmlformats.org/officeDocument/2006/relationships" xmlns:m="http://schemas.openxmlformats.org/officeDocument/2006/math" xmlns:v="urn:schemas-microsoft-com:vml" xmlns:wp14="http://schemas.microsoft.com/office/word/2010/wordprocessingDrawing" xmlns:wp="http://schemas.openxmlformats.org/drawingml/2006/wordprocessingDrawing" xmlns:w10="urn:schemas-microsoft-com:office:word" xmlns:w="http://schemas.openxmlformats.org/wordprocessingml/2006/main" xmlns:w14="http://schemas.microsoft.com/office/word/2010/wordml" xmlns:w15="http://schemas.microsoft.com/office/word/2012/wordml" xmlns:w16cex="http://schemas.microsoft.com/office/word/2018/wordml/cex" xmlns:w16cid="http://schemas.microsoft.com/office/word/2016/wordml/cid" xmlns:w16="http://schemas.microsoft.com/office/word/2018/wordml" xmlns:w16du="http://schemas.microsoft.com/office/word/2023/wordml/word16du" xmlns:w16sdtdh="http://schemas.microsoft.com/office/word/2020/wordml/sdtdatahash" xmlns:w16se="http://schemas.microsoft.com/office/word/2015/wordml/symex" xmlns:wpg="http://schemas.microsoft.com/office/word/2010/wordprocessingGroup" xmlns:wpi="http://schemas.microsoft.com/office/word/2010/wordprocessingInk" xmlns:wne="http://schemas.microsoft.com/office/word/2006/wordml" xmlns:wps="http://schemas.microsoft.com/office/word/2010/wordprocessingShape" mc:Ignorable="w14 w15 w16se w16cid w16 w16cex w16sdtdh wp14">
+<w:ftr xmlns:wpc="http://schemas.microsoft.com/office/word/2010/wordprocessingCanvas" xmlns:cx="http://schemas.microsoft.com/office/drawing/2014/chartex" xmlns:cx1="http://schemas.microsoft.com/office/drawing/2015/9/8/chartex" xmlns:cx2="http://schemas.microsoft.com/office/drawing/2015/10/21/chartex" xmlns:cx3="http://schemas.microsoft.com/office/drawing/2016/5/9/chartex" xmlns:cx4="http://schemas.microsoft.com/office/drawing/2016/5/10/chartex" xmlns:cx5="http://schemas.microsoft.com/office/drawing/2016/5/11/chartex" xmlns:cx6="http://schemas.microsoft.com/office/drawing/2016/5/12/chartex" xmlns:cx7="http://schemas.microsoft.com/office/drawing/2016/5/13/chartex" xmlns:cx8="http://schemas.microsoft.com/office/drawing/2016/5/14/chartex" xmlns:mc="http://schemas.openxmlformats.org/markup-compatibility/2006" xmlns:aink="http://schemas.microsoft.com/office/drawing/2016/ink" xmlns:am3d="http://schemas.microsoft.com/office/drawing/2017/model3d" xmlns:o="urn:schemas-microsoft-com:office:office" xmlns:oel="http://schemas.microsoft.com/office/2019/extlst" xmlns:r="http://schemas.openxmlformats.org/officeDocument/2006/relationships" xmlns:m="http://schemas.openxmlformats.org/officeDocument/2006/math" xmlns:v="urn:schemas-microsoft-com:vml" xmlns:wp14="http://schemas.microsoft.com/office/word/2010/wordprocessingDrawing" xmlns:wp="http://schemas.openxmlformats.org/drawingml/2006/wordprocessingDrawing" xmlns:w10="urn:schemas-microsoft-com:office:word" xmlns:w="http://schemas.openxmlformats.org/wordprocessingml/2006/main" xmlns:w14="http://schemas.microsoft.com/office/word/2010/wordml" xmlns:w15="http://schemas.microsoft.com/office/word/2012/wordml" xmlns:w16cex="http://schemas.microsoft.com/office/word/2018/wordml/cex" xmlns:w16cid="http://schemas.microsoft.com/office/word/2016/wordml/cid" xmlns:w16="http://schemas.microsoft.com/office/word/2018/wordml" xmlns:w16sdtdh="http://schemas.microsoft.com/office/word/2020/wordml/sdtdatahash" xmlns:w16se="http://schemas.microsoft.com/office/word/2015/wordml/symex" xmlns:wpg="http://schemas.microsoft.com/office/word/2010/wordprocessingGroup" xmlns:wpi="http://schemas.microsoft.com/office/word/2010/wordprocessingInk" xmlns:wne="http://schemas.microsoft.com/office/word/2006/wordml" xmlns:wps="http://schemas.microsoft.com/office/word/2010/wordprocessingShape" mc:Ignorable="w14 w15 w16se w16cid w16 w16cex w16sdtdh wp14">
   <w:p>
     <w:pPr>
       <w:pStyle w:val="Footer"/>
@@ -13435,7 +13436,7 @@
 </file>
 
 <file path=word/footnotes.xml><?xml version="1.0" encoding="utf-8"?>
-<w:footnotes xmlns:wpc="http://schemas.microsoft.com/office/word/2010/wordprocessingCanvas" xmlns:cx="http://schemas.microsoft.com/office/drawing/2014/chartex" xmlns:cx1="http://schemas.microsoft.com/office/drawing/2015/9/8/chartex" xmlns:cx2="http://schemas.microsoft.com/office/drawing/2015/10/21/chartex" xmlns:cx3="http://schemas.microsoft.com/office/drawing/2016/5/9/chartex" xmlns:cx4="http://schemas.microsoft.com/office/drawing/2016/5/10/chartex" xmlns:cx5="http://schemas.microsoft.com/office/drawing/2016/5/11/chartex" xmlns:cx6="http://schemas.microsoft.com/office/drawing/2016/5/12/chartex" xmlns:cx7="http://schemas.microsoft.com/office/drawing/2016/5/13/chartex" xmlns:cx8="http://schemas.microsoft.com/office/drawing/2016/5/14/chartex" xmlns:mc="http://schemas.openxmlformats.org/markup-compatibility/2006" xmlns:aink="http://schemas.microsoft.com/office/drawing/2016/ink" xmlns:am3d="http://schemas.microsoft.com/office/drawing/2017/model3d" xmlns:o="urn:schemas-microsoft-com:office:office" xmlns:oel="http://schemas.microsoft.com/office/2019/extlst" xmlns:r="http://schemas.openxmlformats.org/officeDocument/2006/relationships" xmlns:m="http://schemas.openxmlformats.org/officeDocument/2006/math" xmlns:v="urn:schemas-microsoft-com:vml" xmlns:wp14="http://schemas.microsoft.com/office/word/2010/wordprocessingDrawing" xmlns:wp="http://schemas.openxmlformats.org/drawingml/2006/wordprocessingDrawing" xmlns:w10="urn:schemas-microsoft-com:office:word" xmlns:w="http://schemas.openxmlformats.org/wordprocessingml/2006/main" xmlns:w14="http://schemas.microsoft.com/office/word/2010/wordml" xmlns:w15="http://schemas.microsoft.com/office/word/2012/wordml" xmlns:w16cex="http://schemas.microsoft.com/office/word/2018/wordml/cex" xmlns:w16cid="http://schemas.microsoft.com/office/word/2016/wordml/cid" xmlns:w16="http://schemas.microsoft.com/office/word/2018/wordml" xmlns:w16du="http://schemas.microsoft.com/office/word/2023/wordml/word16du" xmlns:w16sdtdh="http://schemas.microsoft.com/office/word/2020/wordml/sdtdatahash" xmlns:w16se="http://schemas.microsoft.com/office/word/2015/wordml/symex" xmlns:wpg="http://schemas.microsoft.com/office/word/2010/wordprocessingGroup" xmlns:wpi="http://schemas.microsoft.com/office/word/2010/wordprocessingInk" xmlns:wne="http://schemas.microsoft.com/office/word/2006/wordml" xmlns:wps="http://schemas.microsoft.com/office/word/2010/wordprocessingShape" mc:Ignorable="w14 w15 w16se w16cid w16 w16cex w16sdtdh wp14">
+<w:footnotes xmlns:wpc="http://schemas.microsoft.com/office/word/2010/wordprocessingCanvas" xmlns:cx="http://schemas.microsoft.com/office/drawing/2014/chartex" xmlns:cx1="http://schemas.microsoft.com/office/drawing/2015/9/8/chartex" xmlns:cx2="http://schemas.microsoft.com/office/drawing/2015/10/21/chartex" xmlns:cx3="http://schemas.microsoft.com/office/drawing/2016/5/9/chartex" xmlns:cx4="http://schemas.microsoft.com/office/drawing/2016/5/10/chartex" xmlns:cx5="http://schemas.microsoft.com/office/drawing/2016/5/11/chartex" xmlns:cx6="http://schemas.microsoft.com/office/drawing/2016/5/12/chartex" xmlns:cx7="http://schemas.microsoft.com/office/drawing/2016/5/13/chartex" xmlns:cx8="http://schemas.microsoft.com/office/drawing/2016/5/14/chartex" xmlns:mc="http://schemas.openxmlformats.org/markup-compatibility/2006" xmlns:aink="http://schemas.microsoft.com/office/drawing/2016/ink" xmlns:am3d="http://schemas.microsoft.com/office/drawing/2017/model3d" xmlns:o="urn:schemas-microsoft-com:office:office" xmlns:oel="http://schemas.microsoft.com/office/2019/extlst" xmlns:r="http://schemas.openxmlformats.org/officeDocument/2006/relationships" xmlns:m="http://schemas.openxmlformats.org/officeDocument/2006/math" xmlns:v="urn:schemas-microsoft-com:vml" xmlns:wp14="http://schemas.microsoft.com/office/word/2010/wordprocessingDrawing" xmlns:wp="http://schemas.openxmlformats.org/drawingml/2006/wordprocessingDrawing" xmlns:w10="urn:schemas-microsoft-com:office:word" xmlns:w="http://schemas.openxmlformats.org/wordprocessingml/2006/main" xmlns:w14="http://schemas.microsoft.com/office/word/2010/wordml" xmlns:w15="http://schemas.microsoft.com/office/word/2012/wordml" xmlns:w16cex="http://schemas.microsoft.com/office/word/2018/wordml/cex" xmlns:w16cid="http://schemas.microsoft.com/office/word/2016/wordml/cid" xmlns:w16="http://schemas.microsoft.com/office/word/2018/wordml" xmlns:w16sdtdh="http://schemas.microsoft.com/office/word/2020/wordml/sdtdatahash" xmlns:w16se="http://schemas.microsoft.com/office/word/2015/wordml/symex" xmlns:wpg="http://schemas.microsoft.com/office/word/2010/wordprocessingGroup" xmlns:wpi="http://schemas.microsoft.com/office/word/2010/wordprocessingInk" xmlns:wne="http://schemas.microsoft.com/office/word/2006/wordml" xmlns:wps="http://schemas.microsoft.com/office/word/2010/wordprocessingShape" mc:Ignorable="w14 w15 w16se w16cid w16 w16cex w16sdtdh wp14">
   <w:footnote w:type="separator" w:id="-1">
     <w:p>
       <w:pPr>
@@ -13460,7 +13461,7 @@
 </file>
 
 <file path=word/header1.xml><?xml version="1.0" encoding="utf-8"?>
-<w:hdr xmlns:wpc="http://schemas.microsoft.com/office/word/2010/wordprocessingCanvas" xmlns:cx="http://schemas.microsoft.com/office/drawing/2014/chartex" xmlns:cx1="http://schemas.microsoft.com/office/drawing/2015/9/8/chartex" xmlns:cx2="http://schemas.microsoft.com/office/drawing/2015/10/21/chartex" xmlns:cx3="http://schemas.microsoft.com/office/drawing/2016/5/9/chartex" xmlns:cx4="http://schemas.microsoft.com/office/drawing/2016/5/10/chartex" xmlns:cx5="http://schemas.microsoft.com/office/drawing/2016/5/11/chartex" xmlns:cx6="http://schemas.microsoft.com/office/drawing/2016/5/12/chartex" xmlns:cx7="http://schemas.microsoft.com/office/drawing/2016/5/13/chartex" xmlns:cx8="http://schemas.microsoft.com/office/drawing/2016/5/14/chartex" xmlns:mc="http://schemas.openxmlformats.org/markup-compatibility/2006" xmlns:aink="http://schemas.microsoft.com/office/drawing/2016/ink" xmlns:am3d="http://schemas.microsoft.com/office/drawing/2017/model3d" xmlns:o="urn:schemas-microsoft-com:office:office" xmlns:oel="http://schemas.microsoft.com/office/2019/extlst" xmlns:r="http://schemas.openxmlformats.org/officeDocument/2006/relationships" xmlns:m="http://schemas.openxmlformats.org/officeDocument/2006/math" xmlns:v="urn:schemas-microsoft-com:vml" xmlns:wp14="http://schemas.microsoft.com/office/word/2010/wordprocessingDrawing" xmlns:wp="http://schemas.openxmlformats.org/drawingml/2006/wordprocessingDrawing" xmlns:w10="urn:schemas-microsoft-com:office:word" xmlns:w="http://schemas.openxmlformats.org/wordprocessingml/2006/main" xmlns:w14="http://schemas.microsoft.com/office/word/2010/wordml" xmlns:w15="http://schemas.microsoft.com/office/word/2012/wordml" xmlns:w16cex="http://schemas.microsoft.com/office/word/2018/wordml/cex" xmlns:w16cid="http://schemas.microsoft.com/office/word/2016/wordml/cid" xmlns:w16="http://schemas.microsoft.com/office/word/2018/wordml" xmlns:w16du="http://schemas.microsoft.com/office/word/2023/wordml/word16du" xmlns:w16sdtdh="http://schemas.microsoft.com/office/word/2020/wordml/sdtdatahash" xmlns:w16se="http://schemas.microsoft.com/office/word/2015/wordml/symex" xmlns:wpg="http://schemas.microsoft.com/office/word/2010/wordprocessingGroup" xmlns:wpi="http://schemas.microsoft.com/office/word/2010/wordprocessingInk" xmlns:wne="http://schemas.microsoft.com/office/word/2006/wordml" xmlns:wps="http://schemas.microsoft.com/office/word/2010/wordprocessingShape" mc:Ignorable="w14 w15 w16se w16cid w16 w16cex w16sdtdh wp14">
+<w:hdr xmlns:wpc="http://schemas.microsoft.com/office/word/2010/wordprocessingCanvas" xmlns:cx="http://schemas.microsoft.com/office/drawing/2014/chartex" xmlns:cx1="http://schemas.microsoft.com/office/drawing/2015/9/8/chartex" xmlns:cx2="http://schemas.microsoft.com/office/drawing/2015/10/21/chartex" xmlns:cx3="http://schemas.microsoft.com/office/drawing/2016/5/9/chartex" xmlns:cx4="http://schemas.microsoft.com/office/drawing/2016/5/10/chartex" xmlns:cx5="http://schemas.microsoft.com/office/drawing/2016/5/11/chartex" xmlns:cx6="http://schemas.microsoft.com/office/drawing/2016/5/12/chartex" xmlns:cx7="http://schemas.microsoft.com/office/drawing/2016/5/13/chartex" xmlns:cx8="http://schemas.microsoft.com/office/drawing/2016/5/14/chartex" xmlns:mc="http://schemas.openxmlformats.org/markup-compatibility/2006" xmlns:aink="http://schemas.microsoft.com/office/drawing/2016/ink" xmlns:am3d="http://schemas.microsoft.com/office/drawing/2017/model3d" xmlns:o="urn:schemas-microsoft-com:office:office" xmlns:oel="http://schemas.microsoft.com/office/2019/extlst" xmlns:r="http://schemas.openxmlformats.org/officeDocument/2006/relationships" xmlns:m="http://schemas.openxmlformats.org/officeDocument/2006/math" xmlns:v="urn:schemas-microsoft-com:vml" xmlns:wp14="http://schemas.microsoft.com/office/word/2010/wordprocessingDrawing" xmlns:wp="http://schemas.openxmlformats.org/drawingml/2006/wordprocessingDrawing" xmlns:w10="urn:schemas-microsoft-com:office:word" xmlns:w="http://schemas.openxmlformats.org/wordprocessingml/2006/main" xmlns:w14="http://schemas.microsoft.com/office/word/2010/wordml" xmlns:w15="http://schemas.microsoft.com/office/word/2012/wordml" xmlns:w16cex="http://schemas.microsoft.com/office/word/2018/wordml/cex" xmlns:w16cid="http://schemas.microsoft.com/office/word/2016/wordml/cid" xmlns:w16="http://schemas.microsoft.com/office/word/2018/wordml" xmlns:w16sdtdh="http://schemas.microsoft.com/office/word/2020/wordml/sdtdatahash" xmlns:w16se="http://schemas.microsoft.com/office/word/2015/wordml/symex" xmlns:wpg="http://schemas.microsoft.com/office/word/2010/wordprocessingGroup" xmlns:wpi="http://schemas.microsoft.com/office/word/2010/wordprocessingInk" xmlns:wne="http://schemas.microsoft.com/office/word/2006/wordml" xmlns:wps="http://schemas.microsoft.com/office/word/2010/wordprocessingShape" mc:Ignorable="w14 w15 w16se w16cid w16 w16cex w16sdtdh wp14">
   <w:p>
     <w:pPr>
       <w:pStyle w:val="Header"/>
@@ -13539,7 +13540,7 @@
 </file>
 
 <file path=word/numbering.xml><?xml version="1.0" encoding="utf-8"?>
-<w:numbering xmlns:wpc="http://schemas.microsoft.com/office/word/2010/wordprocessingCanvas" xmlns:cx="http://schemas.microsoft.com/office/drawing/2014/chartex" xmlns:cx1="http://schemas.microsoft.com/office/drawing/2015/9/8/chartex" xmlns:cx2="http://schemas.microsoft.com/office/drawing/2015/10/21/chartex" xmlns:cx3="http://schemas.microsoft.com/office/drawing/2016/5/9/chartex" xmlns:cx4="http://schemas.microsoft.com/office/drawing/2016/5/10/chartex" xmlns:cx5="http://schemas.microsoft.com/office/drawing/2016/5/11/chartex" xmlns:cx6="http://schemas.microsoft.com/office/drawing/2016/5/12/chartex" xmlns:cx7="http://schemas.microsoft.com/office/drawing/2016/5/13/chartex" xmlns:cx8="http://schemas.microsoft.com/office/drawing/2016/5/14/chartex" xmlns:mc="http://schemas.openxmlformats.org/markup-compatibility/2006" xmlns:aink="http://schemas.microsoft.com/office/drawing/2016/ink" xmlns:am3d="http://schemas.microsoft.com/office/drawing/2017/model3d" xmlns:o="urn:schemas-microsoft-com:office:office" xmlns:oel="http://schemas.microsoft.com/office/2019/extlst" xmlns:r="http://schemas.openxmlformats.org/officeDocument/2006/relationships" xmlns:m="http://schemas.openxmlformats.org/officeDocument/2006/math" xmlns:v="urn:schemas-microsoft-com:vml" xmlns:wp14="http://schemas.microsoft.com/office/word/2010/wordprocessingDrawing" xmlns:wp="http://schemas.openxmlformats.org/drawingml/2006/wordprocessingDrawing" xmlns:w10="urn:schemas-microsoft-com:office:word" xmlns:w="http://schemas.openxmlformats.org/wordprocessingml/2006/main" xmlns:w14="http://schemas.microsoft.com/office/word/2010/wordml" xmlns:w15="http://schemas.microsoft.com/office/word/2012/wordml" xmlns:w16cex="http://schemas.microsoft.com/office/word/2018/wordml/cex" xmlns:w16cid="http://schemas.microsoft.com/office/word/2016/wordml/cid" xmlns:w16="http://schemas.microsoft.com/office/word/2018/wordml" xmlns:w16du="http://schemas.microsoft.com/office/word/2023/wordml/word16du" xmlns:w16sdtdh="http://schemas.microsoft.com/office/word/2020/wordml/sdtdatahash" xmlns:w16se="http://schemas.microsoft.com/office/word/2015/wordml/symex" xmlns:wpg="http://schemas.microsoft.com/office/word/2010/wordprocessingGroup" xmlns:wpi="http://schemas.microsoft.com/office/word/2010/wordprocessingInk" xmlns:wne="http://schemas.microsoft.com/office/word/2006/wordml" xmlns:wps="http://schemas.microsoft.com/office/word/2010/wordprocessingShape" mc:Ignorable="w14 w15 w16se w16cid w16 w16cex w16sdtdh wp14">
+<w:numbering xmlns:wpc="http://schemas.microsoft.com/office/word/2010/wordprocessingCanvas" xmlns:cx="http://schemas.microsoft.com/office/drawing/2014/chartex" xmlns:cx1="http://schemas.microsoft.com/office/drawing/2015/9/8/chartex" xmlns:cx2="http://schemas.microsoft.com/office/drawing/2015/10/21/chartex" xmlns:cx3="http://schemas.microsoft.com/office/drawing/2016/5/9/chartex" xmlns:cx4="http://schemas.microsoft.com/office/drawing/2016/5/10/chartex" xmlns:cx5="http://schemas.microsoft.com/office/drawing/2016/5/11/chartex" xmlns:cx6="http://schemas.microsoft.com/office/drawing/2016/5/12/chartex" xmlns:cx7="http://schemas.microsoft.com/office/drawing/2016/5/13/chartex" xmlns:cx8="http://schemas.microsoft.com/office/drawing/2016/5/14/chartex" xmlns:mc="http://schemas.openxmlformats.org/markup-compatibility/2006" xmlns:aink="http://schemas.microsoft.com/office/drawing/2016/ink" xmlns:am3d="http://schemas.microsoft.com/office/drawing/2017/model3d" xmlns:o="urn:schemas-microsoft-com:office:office" xmlns:oel="http://schemas.microsoft.com/office/2019/extlst" xmlns:r="http://schemas.openxmlformats.org/officeDocument/2006/relationships" xmlns:m="http://schemas.openxmlformats.org/officeDocument/2006/math" xmlns:v="urn:schemas-microsoft-com:vml" xmlns:wp14="http://schemas.microsoft.com/office/word/2010/wordprocessingDrawing" xmlns:wp="http://schemas.openxmlformats.org/drawingml/2006/wordprocessingDrawing" xmlns:w10="urn:schemas-microsoft-com:office:word" xmlns:w="http://schemas.openxmlformats.org/wordprocessingml/2006/main" xmlns:w14="http://schemas.microsoft.com/office/word/2010/wordml" xmlns:w15="http://schemas.microsoft.com/office/word/2012/wordml" xmlns:w16cex="http://schemas.microsoft.com/office/word/2018/wordml/cex" xmlns:w16cid="http://schemas.microsoft.com/office/word/2016/wordml/cid" xmlns:w16="http://schemas.microsoft.com/office/word/2018/wordml" xmlns:w16sdtdh="http://schemas.microsoft.com/office/word/2020/wordml/sdtdatahash" xmlns:w16se="http://schemas.microsoft.com/office/word/2015/wordml/symex" xmlns:wpg="http://schemas.microsoft.com/office/word/2010/wordprocessingGroup" xmlns:wpi="http://schemas.microsoft.com/office/word/2010/wordprocessingInk" xmlns:wne="http://schemas.microsoft.com/office/word/2006/wordml" xmlns:wps="http://schemas.microsoft.com/office/word/2010/wordprocessingShape" mc:Ignorable="w14 w15 w16se w16cid w16 w16cex w16sdtdh wp14">
   <w:abstractNum w:abstractNumId="0" w15:restartNumberingAfterBreak="0">
     <w:nsid w:val="042108A8"/>
     <w:multiLevelType w:val="hybridMultilevel"/>
@@ -18635,23 +18636,6 @@
 </file>
 
 <file path=customXml/item1.xml><?xml version="1.0" encoding="utf-8"?>
-<p:properties xmlns:p="http://schemas.microsoft.com/office/2006/metadata/properties" xmlns:xsi="http://www.w3.org/2001/XMLSchema-instance" xmlns:pc="http://schemas.microsoft.com/office/infopath/2007/PartnerControls">
-  <documentManagement>
-    <_activity xmlns="5c692453-8df4-4a01-9024-2f34afd8b044" xsi:nil="true"/>
-  </documentManagement>
-</p:properties>
-</file>
-
-<file path=customXml/item2.xml><?xml version="1.0" encoding="utf-8"?>
-<?mso-contentType ?>
-<FormTemplates xmlns="http://schemas.microsoft.com/sharepoint/v3/contenttype/forms">
-  <Display>DocumentLibraryForm</Display>
-  <Edit>DocumentLibraryForm</Edit>
-  <New>DocumentLibraryForm</New>
-</FormTemplates>
-</file>
-
-<file path=customXml/item3.xml><?xml version="1.0" encoding="utf-8"?>
 <ct:contentTypeSchema xmlns:ct="http://schemas.microsoft.com/office/2006/metadata/contentType" xmlns:ma="http://schemas.microsoft.com/office/2006/metadata/properties/metaAttributes" ct:_="" ma:_="" ma:contentTypeName="Document" ma:contentTypeID="0x010100C12D6BB2B94A4B4D836BE1AEB8D3EAE8" ma:contentTypeVersion="15" ma:contentTypeDescription="Create a new document." ma:contentTypeScope="" ma:versionID="7fc32550ac968f88c22e62492b38f1d5">
   <xsd:schema xmlns:xsd="http://www.w3.org/2001/XMLSchema" xmlns:xs="http://www.w3.org/2001/XMLSchema" xmlns:p="http://schemas.microsoft.com/office/2006/metadata/properties" xmlns:ns3="5c692453-8df4-4a01-9024-2f34afd8b044" xmlns:ns4="b885cd27-0064-470d-9f76-b2e93b3ad9e2" targetNamespace="http://schemas.microsoft.com/office/2006/metadata/properties" ma:root="true" ma:fieldsID="780f08915628d57e8fc8def4f6326ea7" ns3:_="" ns4:_="">
     <xsd:import namespace="5c692453-8df4-4a01-9024-2f34afd8b044"/>
@@ -18886,25 +18870,24 @@
 </ct:contentTypeSchema>
 </file>
 
-<file path=customXml/itemProps1.xml><?xml version="1.0" encoding="utf-8"?>
-<ds:datastoreItem xmlns:ds="http://schemas.openxmlformats.org/officeDocument/2006/customXml" ds:itemID="{63A31645-AA88-44A1-AB0C-EDA72EF10C20}">
-  <ds:schemaRefs>
-    <ds:schemaRef ds:uri="http://schemas.microsoft.com/office/2006/metadata/properties"/>
-    <ds:schemaRef ds:uri="http://schemas.microsoft.com/office/infopath/2007/PartnerControls"/>
-    <ds:schemaRef ds:uri="5c692453-8df4-4a01-9024-2f34afd8b044"/>
-  </ds:schemaRefs>
-</ds:datastoreItem>
+<file path=customXml/item2.xml><?xml version="1.0" encoding="utf-8"?>
+<?mso-contentType ?>
+<FormTemplates xmlns="http://schemas.microsoft.com/sharepoint/v3/contenttype/forms">
+  <Display>DocumentLibraryForm</Display>
+  <Edit>DocumentLibraryForm</Edit>
+  <New>DocumentLibraryForm</New>
+</FormTemplates>
 </file>
 
-<file path=customXml/itemProps2.xml><?xml version="1.0" encoding="utf-8"?>
-<ds:datastoreItem xmlns:ds="http://schemas.openxmlformats.org/officeDocument/2006/customXml" ds:itemID="{7FE7B91C-CB95-41A0-A5FD-CA6C180269E5}">
-  <ds:schemaRefs>
-    <ds:schemaRef ds:uri="http://schemas.microsoft.com/sharepoint/v3/contenttype/forms"/>
-  </ds:schemaRefs>
-</ds:datastoreItem>
+<file path=customXml/item3.xml><?xml version="1.0" encoding="utf-8"?>
+<p:properties xmlns:p="http://schemas.microsoft.com/office/2006/metadata/properties" xmlns:xsi="http://www.w3.org/2001/XMLSchema-instance" xmlns:pc="http://schemas.microsoft.com/office/infopath/2007/PartnerControls">
+  <documentManagement>
+    <_activity xmlns="5c692453-8df4-4a01-9024-2f34afd8b044" xsi:nil="true"/>
+  </documentManagement>
+</p:properties>
 </file>
 
-<file path=customXml/itemProps3.xml><?xml version="1.0" encoding="utf-8"?>
+<file path=customXml/itemProps1.xml><?xml version="1.0" encoding="utf-8"?>
 <ds:datastoreItem xmlns:ds="http://schemas.openxmlformats.org/officeDocument/2006/customXml" ds:itemID="{09E4B9F2-4157-453A-814F-8CF3BBE82E48}">
   <ds:schemaRefs>
     <ds:schemaRef ds:uri="http://schemas.microsoft.com/office/2006/metadata/contentType"/>
@@ -18921,4 +18904,22 @@
     <ds:schemaRef ds:uri="http://schemas.microsoft.com/internal/obd"/>
   </ds:schemaRefs>
 </ds:datastoreItem>
+</file>
+
+<file path=customXml/itemProps2.xml><?xml version="1.0" encoding="utf-8"?>
+<ds:datastoreItem xmlns:ds="http://schemas.openxmlformats.org/officeDocument/2006/customXml" ds:itemID="{7FE7B91C-CB95-41A0-A5FD-CA6C180269E5}">
+  <ds:schemaRefs>
+    <ds:schemaRef ds:uri="http://schemas.microsoft.com/sharepoint/v3/contenttype/forms"/>
+  </ds:schemaRefs>
+</ds:datastoreItem>
+</file>
+
+<file path=customXml/itemProps3.xml><?xml version="1.0" encoding="utf-8"?>
+<ds:datastoreItem xmlns:ds="http://schemas.openxmlformats.org/officeDocument/2006/customXml" ds:itemID="{63A31645-AA88-44A1-AB0C-EDA72EF10C20}">
+  <ds:schemaRefs>
+    <ds:schemaRef ds:uri="http://schemas.microsoft.com/office/2006/metadata/properties"/>
+    <ds:schemaRef ds:uri="http://schemas.microsoft.com/office/infopath/2007/PartnerControls"/>
+    <ds:schemaRef ds:uri="5c692453-8df4-4a01-9024-2f34afd8b044"/>
+  </ds:schemaRefs>
+</ds:datastoreItem>
 </file>
</xml_diff>

<commit_message>
Updating portfolio as well as some code
</commit_message>
<xml_diff>
--- a/Portfolio Automated Testing.docx
+++ b/Portfolio Automated Testing.docx
@@ -1346,7 +1346,7 @@
               </wp:anchor>
             </w:drawing>
           </mc:Choice>
-          <mc:Fallback xmlns:a="http://schemas.openxmlformats.org/drawingml/2006/main" xmlns:pic="http://schemas.openxmlformats.org/drawingml/2006/picture" xmlns:a14="http://schemas.microsoft.com/office/drawing/2010/main" xmlns:w16du="http://schemas.microsoft.com/office/word/2023/wordml/word16du">
+          <mc:Fallback xmlns:w16du="http://schemas.microsoft.com/office/word/2023/wordml/word16du" xmlns:a14="http://schemas.microsoft.com/office/drawing/2010/main" xmlns:pic="http://schemas.openxmlformats.org/drawingml/2006/picture" xmlns:a="http://schemas.openxmlformats.org/drawingml/2006/main">
             <w:pict>
               <v:line id="Straight Connector 15" style="position:absolute;z-index:251662336;visibility:visible;mso-wrap-style:square;mso-width-percent:0;mso-height-percent:0;mso-wrap-distance-left:9pt;mso-wrap-distance-top:0;mso-wrap-distance-right:9pt;mso-wrap-distance-bottom:0;mso-position-horizontal:absolute;mso-position-horizontal-relative:text;mso-position-vertical:absolute;mso-position-vertical-relative:text;mso-width-percent:0;mso-height-percent:0;mso-width-relative:page;mso-height-relative:page" o:spid="_x0000_s1026" strokeweight="2.25pt" from="0,-5.75pt" to="492.3pt,-5.75pt" w14:anchorId="057FEF58" o:gfxdata="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"/>
             </w:pict>
@@ -1482,7 +1482,7 @@
               </wp:anchor>
             </w:drawing>
           </mc:Choice>
-          <mc:Fallback xmlns:a="http://schemas.openxmlformats.org/drawingml/2006/main" xmlns:pic="http://schemas.openxmlformats.org/drawingml/2006/picture" xmlns:a14="http://schemas.microsoft.com/office/drawing/2010/main" xmlns:w16du="http://schemas.microsoft.com/office/word/2023/wordml/word16du">
+          <mc:Fallback xmlns:w16du="http://schemas.microsoft.com/office/word/2023/wordml/word16du" xmlns:a14="http://schemas.microsoft.com/office/drawing/2010/main" xmlns:pic="http://schemas.openxmlformats.org/drawingml/2006/picture" xmlns:a="http://schemas.openxmlformats.org/drawingml/2006/main">
             <w:pict>
               <v:line id="Straight Connector 10" style="position:absolute;z-index:251661312;visibility:visible;mso-wrap-style:square;mso-width-percent:0;mso-height-percent:0;mso-wrap-distance-left:9pt;mso-wrap-distance-top:0;mso-wrap-distance-right:9pt;mso-wrap-distance-bottom:0;mso-position-horizontal:absolute;mso-position-horizontal-relative:text;mso-position-vertical:absolute;mso-position-vertical-relative:text;mso-width-percent:0;mso-height-percent:0;mso-width-relative:page;mso-height-relative:page" o:spid="_x0000_s1026" strokeweight="2.25pt" from="0,6.85pt" to="492.3pt,6.85pt" w14:anchorId="4AE83989" o:gfxdata="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"/>
             </w:pict>
@@ -3269,7 +3269,7 @@
               </wp:anchor>
             </w:drawing>
           </mc:Choice>
-          <mc:Fallback xmlns:a="http://schemas.openxmlformats.org/drawingml/2006/main" xmlns:pic="http://schemas.openxmlformats.org/drawingml/2006/picture" xmlns:a14="http://schemas.microsoft.com/office/drawing/2010/main" xmlns:w16du="http://schemas.microsoft.com/office/word/2023/wordml/word16du">
+          <mc:Fallback xmlns:w16du="http://schemas.microsoft.com/office/word/2023/wordml/word16du" xmlns:a14="http://schemas.microsoft.com/office/drawing/2010/main" xmlns:pic="http://schemas.openxmlformats.org/drawingml/2006/picture" xmlns:a="http://schemas.openxmlformats.org/drawingml/2006/main">
             <w:pict>
               <v:line id="Straight Connector 9" style="position:absolute;z-index:251660288;visibility:visible;mso-wrap-style:square;mso-width-percent:0;mso-height-percent:0;mso-wrap-distance-left:9pt;mso-wrap-distance-top:0;mso-wrap-distance-right:9pt;mso-wrap-distance-bottom:0;mso-position-horizontal:absolute;mso-position-horizontal-relative:text;mso-position-vertical:absolute;mso-position-vertical-relative:text;mso-width-percent:0;mso-height-percent:0;mso-width-relative:page;mso-height-relative:page" o:spid="_x0000_s1026" strokeweight="2.25pt" from="-6.3pt,-49.4pt" to="486pt,-49.4pt" w14:anchorId="7EBA33CD" o:gfxdata="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"/>
             </w:pict>
@@ -3346,7 +3346,7 @@
               </wp:anchor>
             </w:drawing>
           </mc:Choice>
-          <mc:Fallback xmlns:a="http://schemas.openxmlformats.org/drawingml/2006/main" xmlns:pic="http://schemas.openxmlformats.org/drawingml/2006/picture" xmlns:a14="http://schemas.microsoft.com/office/drawing/2010/main" xmlns:w16du="http://schemas.microsoft.com/office/word/2023/wordml/word16du">
+          <mc:Fallback xmlns:w16du="http://schemas.microsoft.com/office/word/2023/wordml/word16du" xmlns:a14="http://schemas.microsoft.com/office/drawing/2010/main" xmlns:pic="http://schemas.openxmlformats.org/drawingml/2006/picture" xmlns:a="http://schemas.openxmlformats.org/drawingml/2006/main">
             <w:pict>
               <v:line id="Straight Connector 2" style="position:absolute;z-index:251659264;visibility:visible;mso-wrap-style:square;mso-width-percent:0;mso-height-percent:0;mso-wrap-distance-left:9pt;mso-wrap-distance-top:0;mso-wrap-distance-right:9pt;mso-wrap-distance-bottom:0;mso-position-horizontal:absolute;mso-position-horizontal-relative:text;mso-position-vertical:absolute;mso-position-vertical-relative:text;mso-width-percent:0;mso-height-percent:0;mso-width-relative:page;mso-height-relative:page" o:spid="_x0000_s1026" strokeweight="2.25pt" from="-6.3pt,6.9pt" to="486pt,6.9pt" w14:anchorId="15ED1A9C" o:gfxdata="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"/>
             </w:pict>
@@ -6344,18 +6344,257 @@
     </w:p>
     <w:p>
       <w:pPr>
+        <w:rPr>
+          <w:rFonts w:ascii="Arial" w:hAnsi="Arial" w:cs="Arial"/>
+          <w:b/>
+          <w:bCs/>
+          <w:sz w:val="28"/>
+          <w:szCs w:val="28"/>
+          <w:u w:val="single"/>
+        </w:rPr>
+      </w:pPr>
+      <w:r>
+        <w:rPr>
+          <w:rFonts w:ascii="Arial" w:hAnsi="Arial" w:cs="Arial"/>
+          <w:b/>
+          <w:bCs/>
+          <w:sz w:val="28"/>
+          <w:szCs w:val="28"/>
+          <w:u w:val="single"/>
+        </w:rPr>
+        <w:br w:type="page"/>
+      </w:r>
+    </w:p>
+    <w:p>
+      <w:pPr>
         <w:autoSpaceDE w:val="0"/>
         <w:autoSpaceDN w:val="0"/>
         <w:adjustRightInd w:val="0"/>
         <w:rPr>
           <w:rFonts w:ascii="Arial" w:hAnsi="Arial" w:cs="Arial"/>
+          <w:u w:val="single"/>
+        </w:rPr>
+      </w:pPr>
+      <w:r>
+        <w:rPr>
+          <w:rFonts w:ascii="Arial" w:hAnsi="Arial" w:cs="Arial"/>
           <w:b/>
           <w:bCs/>
           <w:sz w:val="28"/>
           <w:szCs w:val="28"/>
           <w:u w:val="single"/>
         </w:rPr>
-      </w:pPr>
+        <w:lastRenderedPageBreak/>
+        <w:drawing>
+          <wp:anchor distT="0" distB="0" distL="114300" distR="114300" simplePos="0" relativeHeight="251693056" behindDoc="1" locked="0" layoutInCell="1" allowOverlap="1" wp14:anchorId="66C0BDB8" wp14:editId="797DBDA4">
+            <wp:simplePos x="0" y="0"/>
+            <wp:positionH relativeFrom="page">
+              <wp:align>left</wp:align>
+            </wp:positionH>
+            <wp:positionV relativeFrom="paragraph">
+              <wp:posOffset>518160</wp:posOffset>
+            </wp:positionV>
+            <wp:extent cx="7520940" cy="4975860"/>
+            <wp:effectExtent l="0" t="0" r="3810" b="0"/>
+            <wp:wrapTight wrapText="bothSides">
+              <wp:wrapPolygon edited="0">
+                <wp:start x="0" y="0"/>
+                <wp:lineTo x="0" y="21501"/>
+                <wp:lineTo x="21556" y="21501"/>
+                <wp:lineTo x="21556" y="0"/>
+                <wp:lineTo x="0" y="0"/>
+              </wp:wrapPolygon>
+            </wp:wrapTight>
+            <wp:docPr id="889373695" name="Picture 1" descr="Table&#10;&#10;Description automatically generated"/>
+            <wp:cNvGraphicFramePr>
+              <a:graphicFrameLocks xmlns:a="http://schemas.openxmlformats.org/drawingml/2006/main" noChangeAspect="1"/>
+            </wp:cNvGraphicFramePr>
+            <a:graphic xmlns:a="http://schemas.openxmlformats.org/drawingml/2006/main">
+              <a:graphicData uri="http://schemas.openxmlformats.org/drawingml/2006/picture">
+                <pic:pic xmlns:pic="http://schemas.openxmlformats.org/drawingml/2006/picture">
+                  <pic:nvPicPr>
+                    <pic:cNvPr id="889373695" name="Picture 1" descr="Table&#10;&#10;Description automatically generated"/>
+                    <pic:cNvPicPr/>
+                  </pic:nvPicPr>
+                  <pic:blipFill>
+                    <a:blip r:embed="rId11">
+                      <a:extLst>
+                        <a:ext uri="{28A0092B-C50C-407E-A947-70E740481C1C}">
+                          <a14:useLocalDpi xmlns:a14="http://schemas.microsoft.com/office/drawing/2010/main" val="0"/>
+                        </a:ext>
+                      </a:extLst>
+                    </a:blip>
+                    <a:stretch>
+                      <a:fillRect/>
+                    </a:stretch>
+                  </pic:blipFill>
+                  <pic:spPr>
+                    <a:xfrm>
+                      <a:off x="0" y="0"/>
+                      <a:ext cx="7520940" cy="4975860"/>
+                    </a:xfrm>
+                    <a:prstGeom prst="rect">
+                      <a:avLst/>
+                    </a:prstGeom>
+                  </pic:spPr>
+                </pic:pic>
+              </a:graphicData>
+            </a:graphic>
+            <wp14:sizeRelH relativeFrom="page">
+              <wp14:pctWidth>0</wp14:pctWidth>
+            </wp14:sizeRelH>
+            <wp14:sizeRelV relativeFrom="page">
+              <wp14:pctHeight>0</wp14:pctHeight>
+            </wp14:sizeRelV>
+          </wp:anchor>
+        </w:drawing>
+      </w:r>
+      <w:r>
+        <w:rPr>
+          <w:rFonts w:ascii="Arial" w:hAnsi="Arial" w:cs="Arial"/>
+          <w:b/>
+          <w:bCs/>
+          <w:sz w:val="28"/>
+          <w:szCs w:val="28"/>
+          <w:u w:val="single"/>
+        </w:rPr>
+        <w:drawing>
+          <wp:anchor distT="0" distB="0" distL="114300" distR="114300" simplePos="0" relativeHeight="251694080" behindDoc="1" locked="0" layoutInCell="1" allowOverlap="1" wp14:anchorId="43B8B903" wp14:editId="06376878">
+            <wp:simplePos x="0" y="0"/>
+            <wp:positionH relativeFrom="page">
+              <wp:align>right</wp:align>
+            </wp:positionH>
+            <wp:positionV relativeFrom="paragraph">
+              <wp:posOffset>5490845</wp:posOffset>
+            </wp:positionV>
+            <wp:extent cx="7561580" cy="2865120"/>
+            <wp:effectExtent l="0" t="0" r="1270" b="0"/>
+            <wp:wrapTight wrapText="bothSides">
+              <wp:wrapPolygon edited="0">
+                <wp:start x="0" y="0"/>
+                <wp:lineTo x="0" y="21399"/>
+                <wp:lineTo x="21549" y="21399"/>
+                <wp:lineTo x="21549" y="0"/>
+                <wp:lineTo x="0" y="0"/>
+              </wp:wrapPolygon>
+            </wp:wrapTight>
+            <wp:docPr id="1223210891" name="Picture 1" descr="Table&#10;&#10;Description automatically generated"/>
+            <wp:cNvGraphicFramePr>
+              <a:graphicFrameLocks xmlns:a="http://schemas.openxmlformats.org/drawingml/2006/main" noChangeAspect="1"/>
+            </wp:cNvGraphicFramePr>
+            <a:graphic xmlns:a="http://schemas.openxmlformats.org/drawingml/2006/main">
+              <a:graphicData uri="http://schemas.openxmlformats.org/drawingml/2006/picture">
+                <pic:pic xmlns:pic="http://schemas.openxmlformats.org/drawingml/2006/picture">
+                  <pic:nvPicPr>
+                    <pic:cNvPr id="1223210891" name="Picture 1" descr="Table&#10;&#10;Description automatically generated"/>
+                    <pic:cNvPicPr/>
+                  </pic:nvPicPr>
+                  <pic:blipFill rotWithShape="1">
+                    <a:blip r:embed="rId12">
+                      <a:extLst>
+                        <a:ext uri="{28A0092B-C50C-407E-A947-70E740481C1C}">
+                          <a14:useLocalDpi xmlns:a14="http://schemas.microsoft.com/office/drawing/2010/main" val="0"/>
+                        </a:ext>
+                      </a:extLst>
+                    </a:blip>
+                    <a:srcRect l="-204" t="535" r="204" b="41659"/>
+                    <a:stretch/>
+                  </pic:blipFill>
+                  <pic:spPr bwMode="auto">
+                    <a:xfrm>
+                      <a:off x="0" y="0"/>
+                      <a:ext cx="7561580" cy="2865120"/>
+                    </a:xfrm>
+                    <a:prstGeom prst="rect">
+                      <a:avLst/>
+                    </a:prstGeom>
+                    <a:ln>
+                      <a:noFill/>
+                    </a:ln>
+                    <a:extLst>
+                      <a:ext uri="{53640926-AAD7-44D8-BBD7-CCE9431645EC}">
+                        <a14:shadowObscured xmlns:a14="http://schemas.microsoft.com/office/drawing/2010/main"/>
+                      </a:ext>
+                    </a:extLst>
+                  </pic:spPr>
+                </pic:pic>
+              </a:graphicData>
+            </a:graphic>
+            <wp14:sizeRelH relativeFrom="page">
+              <wp14:pctWidth>0</wp14:pctWidth>
+            </wp14:sizeRelH>
+            <wp14:sizeRelV relativeFrom="page">
+              <wp14:pctHeight>0</wp14:pctHeight>
+            </wp14:sizeRelV>
+          </wp:anchor>
+        </w:drawing>
+      </w:r>
+      <w:r>
+        <w:rPr>
+          <w:rFonts w:ascii="Arial" w:hAnsi="Arial" w:cs="Arial"/>
+          <w:b/>
+          <w:bCs/>
+          <w:u w:val="single"/>
+        </w:rPr>
+        <w:t>AC</w:t>
+      </w:r>
+      <w:r>
+        <w:rPr>
+          <w:rFonts w:ascii="Arial" w:hAnsi="Arial" w:cs="Arial"/>
+          <w:b/>
+          <w:bCs/>
+          <w:u w:val="single"/>
+        </w:rPr>
+        <w:t>-</w:t>
+      </w:r>
+      <w:r>
+        <w:rPr>
+          <w:rFonts w:ascii="Arial" w:hAnsi="Arial" w:cs="Arial"/>
+          <w:b/>
+          <w:bCs/>
+          <w:u w:val="single"/>
+        </w:rPr>
+        <w:t>2.3</w:t>
+      </w:r>
+      <w:r>
+        <w:rPr>
+          <w:rFonts w:ascii="Arial" w:hAnsi="Arial" w:cs="Arial"/>
+          <w:b/>
+          <w:bCs/>
+          <w:u w:val="single"/>
+        </w:rPr>
+        <w:t>:</w:t>
+      </w:r>
+      <w:r>
+        <w:rPr>
+          <w:rFonts w:ascii="Arial" w:hAnsi="Arial" w:cs="Arial"/>
+          <w:u w:val="single"/>
+        </w:rPr>
+        <w:t xml:space="preserve"> </w:t>
+      </w:r>
+      <w:r>
+        <w:rPr>
+          <w:rFonts w:ascii="Arial" w:hAnsi="Arial" w:cs="Arial"/>
+          <w:u w:val="single"/>
+        </w:rPr>
+        <w:t xml:space="preserve">Develop an optimal software testing </w:t>
+      </w:r>
+      <w:proofErr w:type="gramStart"/>
+      <w:r>
+        <w:rPr>
+          <w:rFonts w:ascii="Arial" w:hAnsi="Arial" w:cs="Arial"/>
+          <w:u w:val="single"/>
+        </w:rPr>
+        <w:t>plan</w:t>
+      </w:r>
+      <w:proofErr w:type="gramEnd"/>
+      <w:r>
+        <w:rPr>
+          <w:rFonts w:ascii="Arial" w:hAnsi="Arial" w:cs="Arial"/>
+          <w:u w:val="single"/>
+        </w:rPr>
+        <w:t xml:space="preserve"> </w:t>
+      </w:r>
     </w:p>
     <w:p>
       <w:pPr>
@@ -6364,6 +6603,57 @@
         <w:adjustRightInd w:val="0"/>
         <w:rPr>
           <w:rFonts w:ascii="Arial" w:hAnsi="Arial" w:cs="Arial"/>
+          <w:sz w:val="20"/>
+          <w:szCs w:val="20"/>
+        </w:rPr>
+      </w:pPr>
+      <w:r>
+        <w:rPr>
+          <w:rFonts w:ascii="Arial" w:hAnsi="Arial" w:cs="Arial"/>
+          <w:sz w:val="20"/>
+          <w:szCs w:val="20"/>
+        </w:rPr>
+        <w:t xml:space="preserve">Below shows a test plan for the </w:t>
+      </w:r>
+      <w:r>
+        <w:rPr>
+          <w:rFonts w:ascii="Arial" w:hAnsi="Arial" w:cs="Arial"/>
+          <w:sz w:val="20"/>
+          <w:szCs w:val="20"/>
+        </w:rPr>
+        <w:t xml:space="preserve">staff spring boot </w:t>
+      </w:r>
+      <w:proofErr w:type="spellStart"/>
+      <w:r>
+        <w:rPr>
+          <w:rFonts w:ascii="Arial" w:hAnsi="Arial" w:cs="Arial"/>
+          <w:sz w:val="20"/>
+          <w:szCs w:val="20"/>
+        </w:rPr>
+        <w:t>api</w:t>
+      </w:r>
+      <w:proofErr w:type="spellEnd"/>
+      <w:r>
+        <w:rPr>
+          <w:rFonts w:ascii="Arial" w:hAnsi="Arial" w:cs="Arial"/>
+          <w:sz w:val="20"/>
+          <w:szCs w:val="20"/>
+        </w:rPr>
+        <w:t xml:space="preserve"> covering all CRUD endpoints for this API</w:t>
+      </w:r>
+      <w:r>
+        <w:rPr>
+          <w:rFonts w:ascii="Arial" w:hAnsi="Arial" w:cs="Arial"/>
+          <w:sz w:val="20"/>
+          <w:szCs w:val="20"/>
+        </w:rPr>
+        <w:t>:</w:t>
+      </w:r>
+    </w:p>
+    <w:p>
+      <w:pPr>
+        <w:rPr>
+          <w:rFonts w:ascii="Arial" w:hAnsi="Arial" w:cs="Arial"/>
           <w:b/>
           <w:bCs/>
           <w:sz w:val="28"/>
@@ -6381,6 +6671,255 @@
           <w:u w:val="single"/>
         </w:rPr>
         <w:lastRenderedPageBreak/>
+        <w:drawing>
+          <wp:anchor distT="0" distB="0" distL="114300" distR="114300" simplePos="0" relativeHeight="251695104" behindDoc="1" locked="0" layoutInCell="1" allowOverlap="1" wp14:anchorId="68294984" wp14:editId="5E3A48D6">
+            <wp:simplePos x="0" y="0"/>
+            <wp:positionH relativeFrom="page">
+              <wp:align>left</wp:align>
+            </wp:positionH>
+            <wp:positionV relativeFrom="paragraph">
+              <wp:posOffset>0</wp:posOffset>
+            </wp:positionV>
+            <wp:extent cx="7561580" cy="5097780"/>
+            <wp:effectExtent l="0" t="0" r="1270" b="7620"/>
+            <wp:wrapTight wrapText="bothSides">
+              <wp:wrapPolygon edited="0">
+                <wp:start x="0" y="0"/>
+                <wp:lineTo x="0" y="21552"/>
+                <wp:lineTo x="21549" y="21552"/>
+                <wp:lineTo x="21549" y="0"/>
+                <wp:lineTo x="0" y="0"/>
+              </wp:wrapPolygon>
+            </wp:wrapTight>
+            <wp:docPr id="343747588" name="Picture 1" descr="Table&#10;&#10;Description automatically generated"/>
+            <wp:cNvGraphicFramePr>
+              <a:graphicFrameLocks xmlns:a="http://schemas.openxmlformats.org/drawingml/2006/main" noChangeAspect="1"/>
+            </wp:cNvGraphicFramePr>
+            <a:graphic xmlns:a="http://schemas.openxmlformats.org/drawingml/2006/main">
+              <a:graphicData uri="http://schemas.openxmlformats.org/drawingml/2006/picture">
+                <pic:pic xmlns:pic="http://schemas.openxmlformats.org/drawingml/2006/picture">
+                  <pic:nvPicPr>
+                    <pic:cNvPr id="343747588" name="Picture 1" descr="Table&#10;&#10;Description automatically generated"/>
+                    <pic:cNvPicPr/>
+                  </pic:nvPicPr>
+                  <pic:blipFill>
+                    <a:blip r:embed="rId13">
+                      <a:extLst>
+                        <a:ext uri="{28A0092B-C50C-407E-A947-70E740481C1C}">
+                          <a14:useLocalDpi xmlns:a14="http://schemas.microsoft.com/office/drawing/2010/main" val="0"/>
+                        </a:ext>
+                      </a:extLst>
+                    </a:blip>
+                    <a:stretch>
+                      <a:fillRect/>
+                    </a:stretch>
+                  </pic:blipFill>
+                  <pic:spPr>
+                    <a:xfrm>
+                      <a:off x="0" y="0"/>
+                      <a:ext cx="7561580" cy="5097780"/>
+                    </a:xfrm>
+                    <a:prstGeom prst="rect">
+                      <a:avLst/>
+                    </a:prstGeom>
+                  </pic:spPr>
+                </pic:pic>
+              </a:graphicData>
+            </a:graphic>
+            <wp14:sizeRelH relativeFrom="page">
+              <wp14:pctWidth>0</wp14:pctWidth>
+            </wp14:sizeRelH>
+            <wp14:sizeRelV relativeFrom="page">
+              <wp14:pctHeight>0</wp14:pctHeight>
+            </wp14:sizeRelV>
+          </wp:anchor>
+        </w:drawing>
+      </w:r>
+      <w:r>
+        <w:rPr>
+          <w:rFonts w:ascii="Arial" w:hAnsi="Arial" w:cs="Arial"/>
+          <w:b/>
+          <w:bCs/>
+          <w:sz w:val="28"/>
+          <w:szCs w:val="28"/>
+          <w:u w:val="single"/>
+        </w:rPr>
+        <w:t xml:space="preserve"> </w:t>
+      </w:r>
+    </w:p>
+    <w:p>
+      <w:pPr>
+        <w:autoSpaceDE w:val="0"/>
+        <w:autoSpaceDN w:val="0"/>
+        <w:adjustRightInd w:val="0"/>
+        <w:rPr>
+          <w:rFonts w:ascii="Arial" w:hAnsi="Arial" w:cs="Arial"/>
+          <w:b/>
+          <w:bCs/>
+          <w:sz w:val="28"/>
+          <w:szCs w:val="28"/>
+          <w:u w:val="single"/>
+        </w:rPr>
+      </w:pPr>
+    </w:p>
+    <w:p>
+      <w:pPr>
+        <w:autoSpaceDE w:val="0"/>
+        <w:autoSpaceDN w:val="0"/>
+        <w:adjustRightInd w:val="0"/>
+        <w:rPr>
+          <w:rFonts w:ascii="Arial" w:hAnsi="Arial" w:cs="Arial"/>
+          <w:b/>
+          <w:bCs/>
+          <w:sz w:val="28"/>
+          <w:szCs w:val="28"/>
+          <w:u w:val="single"/>
+        </w:rPr>
+      </w:pPr>
+    </w:p>
+    <w:p>
+      <w:pPr>
+        <w:autoSpaceDE w:val="0"/>
+        <w:autoSpaceDN w:val="0"/>
+        <w:adjustRightInd w:val="0"/>
+        <w:rPr>
+          <w:rFonts w:ascii="Arial" w:hAnsi="Arial" w:cs="Arial"/>
+          <w:b/>
+          <w:bCs/>
+          <w:sz w:val="28"/>
+          <w:szCs w:val="28"/>
+          <w:u w:val="single"/>
+        </w:rPr>
+      </w:pPr>
+    </w:p>
+    <w:p>
+      <w:pPr>
+        <w:autoSpaceDE w:val="0"/>
+        <w:autoSpaceDN w:val="0"/>
+        <w:adjustRightInd w:val="0"/>
+        <w:rPr>
+          <w:rFonts w:ascii="Arial" w:hAnsi="Arial" w:cs="Arial"/>
+          <w:b/>
+          <w:bCs/>
+          <w:sz w:val="28"/>
+          <w:szCs w:val="28"/>
+          <w:u w:val="single"/>
+        </w:rPr>
+      </w:pPr>
+    </w:p>
+    <w:p>
+      <w:pPr>
+        <w:autoSpaceDE w:val="0"/>
+        <w:autoSpaceDN w:val="0"/>
+        <w:adjustRightInd w:val="0"/>
+        <w:rPr>
+          <w:rFonts w:ascii="Arial" w:hAnsi="Arial" w:cs="Arial"/>
+          <w:b/>
+          <w:bCs/>
+          <w:sz w:val="28"/>
+          <w:szCs w:val="28"/>
+          <w:u w:val="single"/>
+        </w:rPr>
+      </w:pPr>
+    </w:p>
+    <w:p>
+      <w:pPr>
+        <w:autoSpaceDE w:val="0"/>
+        <w:autoSpaceDN w:val="0"/>
+        <w:adjustRightInd w:val="0"/>
+        <w:rPr>
+          <w:rFonts w:ascii="Arial" w:hAnsi="Arial" w:cs="Arial"/>
+          <w:b/>
+          <w:bCs/>
+          <w:sz w:val="28"/>
+          <w:szCs w:val="28"/>
+          <w:u w:val="single"/>
+        </w:rPr>
+      </w:pPr>
+    </w:p>
+    <w:p>
+      <w:pPr>
+        <w:autoSpaceDE w:val="0"/>
+        <w:autoSpaceDN w:val="0"/>
+        <w:adjustRightInd w:val="0"/>
+        <w:rPr>
+          <w:rFonts w:ascii="Arial" w:hAnsi="Arial" w:cs="Arial"/>
+          <w:b/>
+          <w:bCs/>
+          <w:sz w:val="28"/>
+          <w:szCs w:val="28"/>
+          <w:u w:val="single"/>
+        </w:rPr>
+      </w:pPr>
+    </w:p>
+    <w:p>
+      <w:pPr>
+        <w:autoSpaceDE w:val="0"/>
+        <w:autoSpaceDN w:val="0"/>
+        <w:adjustRightInd w:val="0"/>
+        <w:rPr>
+          <w:rFonts w:ascii="Arial" w:hAnsi="Arial" w:cs="Arial"/>
+          <w:b/>
+          <w:bCs/>
+          <w:sz w:val="28"/>
+          <w:szCs w:val="28"/>
+          <w:u w:val="single"/>
+        </w:rPr>
+      </w:pPr>
+    </w:p>
+    <w:p>
+      <w:pPr>
+        <w:autoSpaceDE w:val="0"/>
+        <w:autoSpaceDN w:val="0"/>
+        <w:adjustRightInd w:val="0"/>
+        <w:rPr>
+          <w:rFonts w:ascii="Arial" w:hAnsi="Arial" w:cs="Arial"/>
+          <w:b/>
+          <w:bCs/>
+          <w:sz w:val="28"/>
+          <w:szCs w:val="28"/>
+          <w:u w:val="single"/>
+        </w:rPr>
+      </w:pPr>
+    </w:p>
+    <w:p>
+      <w:pPr>
+        <w:autoSpaceDE w:val="0"/>
+        <w:autoSpaceDN w:val="0"/>
+        <w:adjustRightInd w:val="0"/>
+        <w:rPr>
+          <w:rFonts w:ascii="Arial" w:hAnsi="Arial" w:cs="Arial"/>
+          <w:b/>
+          <w:bCs/>
+          <w:sz w:val="28"/>
+          <w:szCs w:val="28"/>
+          <w:u w:val="single"/>
+        </w:rPr>
+      </w:pPr>
+    </w:p>
+    <w:p>
+      <w:pPr>
+        <w:autoSpaceDE w:val="0"/>
+        <w:autoSpaceDN w:val="0"/>
+        <w:adjustRightInd w:val="0"/>
+        <w:rPr>
+          <w:rFonts w:ascii="Arial" w:hAnsi="Arial" w:cs="Arial"/>
+          <w:b/>
+          <w:bCs/>
+          <w:sz w:val="28"/>
+          <w:szCs w:val="28"/>
+          <w:u w:val="single"/>
+        </w:rPr>
+      </w:pPr>
+      <w:r>
+        <w:rPr>
+          <w:rFonts w:ascii="Arial" w:hAnsi="Arial" w:cs="Arial"/>
+          <w:b/>
+          <w:bCs/>
+          <w:sz w:val="28"/>
+          <w:szCs w:val="28"/>
+          <w:u w:val="single"/>
+        </w:rPr>
         <w:t>Section 3</w:t>
       </w:r>
     </w:p>
@@ -6477,7 +7016,7 @@
                     <pic:cNvPicPr/>
                   </pic:nvPicPr>
                   <pic:blipFill>
-                    <a:blip r:embed="rId11" cstate="print">
+                    <a:blip r:embed="rId14" cstate="print">
                       <a:extLst>
                         <a:ext uri="{28A0092B-C50C-407E-A947-70E740481C1C}">
                           <a14:useLocalDpi xmlns:a14="http://schemas.microsoft.com/office/drawing/2010/main" val="0"/>
@@ -6517,6 +7056,7 @@
         <w:rPr>
           <w:rFonts w:ascii="Arial" w:hAnsi="Arial" w:cs="Arial"/>
         </w:rPr>
+        <w:lastRenderedPageBreak/>
         <w:t xml:space="preserve">Input the name of your testing application, select the JDK version, and choose the appropriate Archetype from the available templates. </w:t>
       </w:r>
       <w:r>
@@ -6557,7 +7097,7 @@
                     <pic:cNvPicPr/>
                   </pic:nvPicPr>
                   <pic:blipFill>
-                    <a:blip r:embed="rId12" cstate="print">
+                    <a:blip r:embed="rId15" cstate="print">
                       <a:extLst>
                         <a:ext uri="{28A0092B-C50C-407E-A947-70E740481C1C}">
                           <a14:useLocalDpi xmlns:a14="http://schemas.microsoft.com/office/drawing/2010/main" val="0"/>
@@ -6593,14 +7133,7 @@
         <w:rPr>
           <w:rFonts w:ascii="Arial" w:hAnsi="Arial" w:cs="Arial"/>
         </w:rPr>
-        <w:t xml:space="preserve">In this step, you will specify the name of </w:t>
-      </w:r>
-      <w:r>
-        <w:rPr>
-          <w:rFonts w:ascii="Arial" w:hAnsi="Arial" w:cs="Arial"/>
-        </w:rPr>
-        <w:lastRenderedPageBreak/>
-        <w:t xml:space="preserve">your testing application and select the version of the Java Development Kit (JDK) you wish to use. Additionally, you will choose an Archetype, which is a collection of pre-defined templates that provide a starting point for your project. This selection determines the structure and dependencies of your project. Ensure that you choose the appropriate Archetype that suits your project requirements. </w:t>
+        <w:t xml:space="preserve">In this step, you will specify the name of your testing application and select the version of the Java Development Kit (JDK) you wish to use. Additionally, you will choose an Archetype, which is a collection of pre-defined templates that provide a starting point for your project. This selection determines the structure and dependencies of your project. Ensure that you choose the appropriate Archetype that suits your project requirements. </w:t>
       </w:r>
     </w:p>
     <w:p>
@@ -6665,7 +7198,7 @@
                     <pic:cNvPicPr/>
                   </pic:nvPicPr>
                   <pic:blipFill>
-                    <a:blip r:embed="rId13" cstate="print">
+                    <a:blip r:embed="rId16" cstate="print">
                       <a:extLst>
                         <a:ext uri="{28A0092B-C50C-407E-A947-70E740481C1C}">
                           <a14:useLocalDpi xmlns:a14="http://schemas.microsoft.com/office/drawing/2010/main" val="0"/>
@@ -6759,7 +7292,7 @@
                     <pic:cNvPicPr/>
                   </pic:nvPicPr>
                   <pic:blipFill>
-                    <a:blip r:embed="rId14">
+                    <a:blip r:embed="rId17">
                       <a:extLst>
                         <a:ext uri="{28A0092B-C50C-407E-A947-70E740481C1C}">
                           <a14:useLocalDpi xmlns:a14="http://schemas.microsoft.com/office/drawing/2010/main" val="0"/>
@@ -6846,7 +7379,7 @@
                     <pic:cNvPicPr/>
                   </pic:nvPicPr>
                   <pic:blipFill rotWithShape="1">
-                    <a:blip r:embed="rId15">
+                    <a:blip r:embed="rId18">
                       <a:extLst>
                         <a:ext uri="{28A0092B-C50C-407E-A947-70E740481C1C}">
                           <a14:useLocalDpi xmlns:a14="http://schemas.microsoft.com/office/drawing/2010/main" val="0"/>
@@ -6954,7 +7487,7 @@
                     <pic:cNvPicPr/>
                   </pic:nvPicPr>
                   <pic:blipFill>
-                    <a:blip r:embed="rId16">
+                    <a:blip r:embed="rId19">
                       <a:extLst>
                         <a:ext uri="{28A0092B-C50C-407E-A947-70E740481C1C}">
                           <a14:useLocalDpi xmlns:a14="http://schemas.microsoft.com/office/drawing/2010/main" val="0"/>
@@ -7387,7 +7920,7 @@
                     <pic:cNvPicPr/>
                   </pic:nvPicPr>
                   <pic:blipFill>
-                    <a:blip r:embed="rId17">
+                    <a:blip r:embed="rId20">
                       <a:extLst>
                         <a:ext uri="{28A0092B-C50C-407E-A947-70E740481C1C}">
                           <a14:useLocalDpi xmlns:a14="http://schemas.microsoft.com/office/drawing/2010/main" val="0"/>
@@ -7596,7 +8129,7 @@
                     <pic:cNvPicPr/>
                   </pic:nvPicPr>
                   <pic:blipFill>
-                    <a:blip r:embed="rId18"/>
+                    <a:blip r:embed="rId21"/>
                     <a:stretch>
                       <a:fillRect/>
                     </a:stretch>
@@ -7806,7 +8339,7 @@
                     </pic:cNvPicPr>
                   </pic:nvPicPr>
                   <pic:blipFill>
-                    <a:blip r:embed="rId19">
+                    <a:blip r:embed="rId22">
                       <a:extLst>
                         <a:ext uri="{28A0092B-C50C-407E-A947-70E740481C1C}">
                           <a14:useLocalDpi xmlns:a14="http://schemas.microsoft.com/office/drawing/2010/main" val="0"/>
@@ -7941,7 +8474,7 @@
                     <pic:cNvPicPr/>
                   </pic:nvPicPr>
                   <pic:blipFill>
-                    <a:blip r:embed="rId20"/>
+                    <a:blip r:embed="rId23"/>
                     <a:stretch>
                       <a:fillRect/>
                     </a:stretch>
@@ -8023,7 +8556,7 @@
                     <pic:cNvPicPr/>
                   </pic:nvPicPr>
                   <pic:blipFill>
-                    <a:blip r:embed="rId21"/>
+                    <a:blip r:embed="rId24"/>
                     <a:stretch>
                       <a:fillRect/>
                     </a:stretch>
@@ -8084,7 +8617,7 @@
                     <pic:cNvPicPr/>
                   </pic:nvPicPr>
                   <pic:blipFill>
-                    <a:blip r:embed="rId22"/>
+                    <a:blip r:embed="rId25"/>
                     <a:stretch>
                       <a:fillRect/>
                     </a:stretch>
@@ -8213,73 +8746,47 @@
         <w:rPr>
           <w:rFonts w:ascii="Arial" w:hAnsi="Arial" w:cs="Arial"/>
         </w:rPr>
-        <w:t xml:space="preserve">During the testing process of an </w:t>
+        <w:t>When testing an API, it is crucial to create a test suite that covers all its functionalities. We can automate these tests using TestNG as the testing library and Rest Assured, which provides a DSL for testing RESTful APIs like the one in the example. Rest Assured allows for tests to be written in a simple and readable manner, making it easier to validate the API's functionality. It is a Java library that offers a DSL specifically for testing RESTful APIs.</w:t>
+      </w:r>
+    </w:p>
+    <w:p>
+      <w:pPr>
+        <w:rPr>
+          <w:rFonts w:ascii="Arial" w:hAnsi="Arial" w:cs="Arial"/>
+          <w:b/>
+          <w:bCs/>
+          <w:u w:val="single"/>
+        </w:rPr>
+      </w:pPr>
+      <w:r>
+        <w:rPr>
+          <w:rFonts w:ascii="Arial" w:hAnsi="Arial" w:cs="Arial"/>
+          <w:b/>
+          <w:bCs/>
+          <w:u w:val="single"/>
+        </w:rPr>
+        <w:t>GET</w:t>
+      </w:r>
+      <w:r>
+        <w:rPr>
+          <w:rFonts w:ascii="Arial" w:hAnsi="Arial" w:cs="Arial"/>
+          <w:b/>
+          <w:bCs/>
+          <w:u w:val="single"/>
+        </w:rPr>
+        <w:t xml:space="preserve"> </w:t>
       </w:r>
       <w:proofErr w:type="gramStart"/>
       <w:r>
         <w:rPr>
           <w:rFonts w:ascii="Arial" w:hAnsi="Arial" w:cs="Arial"/>
-        </w:rPr>
-        <w:t>API</w:t>
+          <w:b/>
+          <w:bCs/>
+          <w:u w:val="single"/>
+        </w:rPr>
+        <w:t>test</w:t>
       </w:r>
       <w:proofErr w:type="gramEnd"/>
-      <w:r>
-        <w:rPr>
-          <w:rFonts w:ascii="Arial" w:hAnsi="Arial" w:cs="Arial"/>
-        </w:rPr>
-        <w:t xml:space="preserve"> it is important to create a test suite which covers the functionality of that API. To automate these </w:t>
-      </w:r>
-      <w:proofErr w:type="gramStart"/>
-      <w:r>
-        <w:rPr>
-          <w:rFonts w:ascii="Arial" w:hAnsi="Arial" w:cs="Arial"/>
-        </w:rPr>
-        <w:t>tests</w:t>
-      </w:r>
-      <w:proofErr w:type="gramEnd"/>
-      <w:r>
-        <w:rPr>
-          <w:rFonts w:ascii="Arial" w:hAnsi="Arial" w:cs="Arial"/>
-        </w:rPr>
-        <w:t xml:space="preserve"> we can use both </w:t>
-      </w:r>
-      <w:r>
-        <w:rPr>
-          <w:rFonts w:ascii="Arial" w:hAnsi="Arial" w:cs="Arial"/>
-        </w:rPr>
-        <w:t>test NG</w:t>
-      </w:r>
-      <w:r>
-        <w:rPr>
-          <w:rFonts w:ascii="Arial" w:hAnsi="Arial" w:cs="Arial"/>
-        </w:rPr>
-        <w:t xml:space="preserve"> as the testing library and rest assured to provide DSL domain-specific language (DSL) for testing RESTful API’s such as the one in the example. It allows for tests to be written in a simple and readable way, making is easier to validate the functionality of the API. Rest assured is a Java library that provides a domain-specific language (DSL) for testing RESTful APIs. </w:t>
-      </w:r>
-    </w:p>
-    <w:p>
-      <w:pPr>
-        <w:rPr>
-          <w:rFonts w:ascii="Arial" w:hAnsi="Arial" w:cs="Arial"/>
-          <w:b/>
-          <w:bCs/>
-        </w:rPr>
-      </w:pPr>
-      <w:r>
-        <w:rPr>
-          <w:rFonts w:ascii="Arial" w:hAnsi="Arial" w:cs="Arial"/>
-          <w:b/>
-          <w:bCs/>
-        </w:rPr>
-        <w:t>GET</w:t>
-      </w:r>
-      <w:r>
-        <w:rPr>
-          <w:rFonts w:ascii="Arial" w:hAnsi="Arial" w:cs="Arial"/>
-          <w:b/>
-          <w:bCs/>
-        </w:rPr>
-        <w:t xml:space="preserve"> test</w:t>
-      </w:r>
     </w:p>
     <w:p>
       <w:pPr>
@@ -8328,7 +8835,7 @@
                     <pic:cNvPicPr/>
                   </pic:nvPicPr>
                   <pic:blipFill>
-                    <a:blip r:embed="rId23">
+                    <a:blip r:embed="rId26">
                       <a:extLst>
                         <a:ext uri="{28A0092B-C50C-407E-A947-70E740481C1C}">
                           <a14:useLocalDpi xmlns:a14="http://schemas.microsoft.com/office/drawing/2010/main" val="0"/>
@@ -8485,7 +8992,10 @@
                               </w:r>
                             </w:fldSimple>
                             <w:r>
-                              <w:t>: Above shows a get test. This test ensures that the get request using the /get endpoint returns a status code of 200 signifying that the request was successfully received, understood, and accepted by the server. This means that the server has processed the request and is returning the requested information to the client in the message body of the response. I think print the response body to the console to ensure that it is not equal to null manually.</w:t>
+                              <w:t xml:space="preserve">: </w:t>
+                            </w:r>
+                            <w:r>
+                              <w:t>Above is a GET test that checks if the /get endpoint returns a status code of 200, indicating that the request was successfully received, understood, and accepted by the server. This means that the server has processed the request and is returning the requested information to the client in the message body of the response. To ensure that the response body is not null, the test prints it to the console manually.</w:t>
                             </w:r>
                           </w:p>
                         </w:txbxContent>
@@ -8532,7 +9042,10 @@
                         </w:r>
                       </w:fldSimple>
                       <w:r>
-                        <w:t>: Above shows a get test. This test ensures that the get request using the /get endpoint returns a status code of 200 signifying that the request was successfully received, understood, and accepted by the server. This means that the server has processed the request and is returning the requested information to the client in the message body of the response. I think print the response body to the console to ensure that it is not equal to null manually.</w:t>
+                        <w:t xml:space="preserve">: </w:t>
+                      </w:r>
+                      <w:r>
+                        <w:t>Above is a GET test that checks if the /get endpoint returns a status code of 200, indicating that the request was successfully received, understood, and accepted by the server. This means that the server has processed the request and is returning the requested information to the client in the message body of the response. To ensure that the response body is not null, the test prints it to the console manually.</w:t>
                       </w:r>
                     </w:p>
                   </w:txbxContent>
@@ -8609,7 +9122,7 @@
                     <pic:cNvPicPr/>
                   </pic:nvPicPr>
                   <pic:blipFill rotWithShape="1">
-                    <a:blip r:embed="rId24">
+                    <a:blip r:embed="rId27">
                       <a:extLst>
                         <a:ext uri="{28A0092B-C50C-407E-A947-70E740481C1C}">
                           <a14:useLocalDpi xmlns:a14="http://schemas.microsoft.com/office/drawing/2010/main" val="0"/>
@@ -8744,7 +9257,10 @@
                               </w:rPr>
                             </w:pPr>
                             <w:r>
-                              <w:t xml:space="preserve">Figure 6: Above shows the console output after this </w:t>
+                              <w:t xml:space="preserve">Figure 6: </w:t>
+                            </w:r>
+                            <w:r>
+                              <w:t xml:space="preserve">Above is the console output after running the </w:t>
                             </w:r>
                             <w:proofErr w:type="spellStart"/>
                             <w:r>
@@ -8752,10 +9268,7 @@
                             </w:r>
                             <w:proofErr w:type="spellEnd"/>
                             <w:r>
-                              <w:t xml:space="preserve"> has been ran it shows the </w:t>
-                            </w:r>
-                            <w:r>
-                              <w:t>returned response body printed to the console as well as that the test passed.</w:t>
+                              <w:t>. It displays the returned response body and confirms that the test has passed.</w:t>
                             </w:r>
                           </w:p>
                         </w:txbxContent>
@@ -8794,7 +9307,10 @@
                         </w:rPr>
                       </w:pPr>
                       <w:r>
-                        <w:t xml:space="preserve">Figure 6: Above shows the console output after this </w:t>
+                        <w:t xml:space="preserve">Figure 6: </w:t>
+                      </w:r>
+                      <w:r>
+                        <w:t xml:space="preserve">Above is the console output after running the </w:t>
                       </w:r>
                       <w:proofErr w:type="spellStart"/>
                       <w:r>
@@ -8802,10 +9318,7 @@
                       </w:r>
                       <w:proofErr w:type="spellEnd"/>
                       <w:r>
-                        <w:t xml:space="preserve"> has been ran it shows the </w:t>
-                      </w:r>
-                      <w:r>
-                        <w:t>returned response body printed to the console as well as that the test passed.</w:t>
+                        <w:t>. It displays the returned response body and confirms that the test has passed.</w:t>
                       </w:r>
                     </w:p>
                   </w:txbxContent>
@@ -8864,7 +9377,7 @@
                     <pic:cNvPicPr/>
                   </pic:nvPicPr>
                   <pic:blipFill>
-                    <a:blip r:embed="rId25">
+                    <a:blip r:embed="rId28">
                       <a:extLst>
                         <a:ext uri="{28A0092B-C50C-407E-A947-70E740481C1C}">
                           <a14:useLocalDpi xmlns:a14="http://schemas.microsoft.com/office/drawing/2010/main" val="0"/>
@@ -9031,13 +9544,10 @@
                               </w:r>
                             </w:fldSimple>
                             <w:r>
-                              <w:t>: Above shows another example of a get request this time</w:t>
+                              <w:t xml:space="preserve">: </w:t>
                             </w:r>
                             <w:r>
-                              <w:t xml:space="preserve"> using a different end point which takes a specific ID of one of the staff members in this case number 3 and checks </w:t>
-                            </w:r>
-                            <w:r>
-                              <w:t>this is the expected staff member by seeing if the response Body contains “Ryan” and the status code is 200.</w:t>
+                              <w:t>Above is another example of a GET request, this time using a different endpoint that takes a specific ID of a staff member (in this case, number 3). The test checks if the response body contains "Ryan" (to confirm that this is the expected staff member) and if the status code is 200, indicating a successful response.</w:t>
                             </w:r>
                           </w:p>
                         </w:txbxContent>
@@ -9081,13 +9591,10 @@
                         </w:r>
                       </w:fldSimple>
                       <w:r>
-                        <w:t>: Above shows another example of a get request this time</w:t>
+                        <w:t xml:space="preserve">: </w:t>
                       </w:r>
                       <w:r>
-                        <w:t xml:space="preserve"> using a different end point which takes a specific ID of one of the staff members in this case number 3 and checks </w:t>
-                      </w:r>
-                      <w:r>
-                        <w:t>this is the expected staff member by seeing if the response Body contains “Ryan” and the status code is 200.</w:t>
+                        <w:t>Above is another example of a GET request, this time using a different endpoint that takes a specific ID of a staff member (in this case, number 3). The test checks if the response body contains "Ryan" (to confirm that this is the expected staff member) and if the status code is 200, indicating a successful response.</w:t>
                       </w:r>
                     </w:p>
                   </w:txbxContent>
@@ -9125,65 +9632,24 @@
           <w:bCs/>
         </w:rPr>
       </w:pPr>
-      <w:r>
-        <w:rPr>
-          <w:rFonts w:ascii="Arial" w:hAnsi="Arial" w:cs="Arial"/>
-          <w:b/>
-          <w:bCs/>
-        </w:rPr>
-        <w:t>PUT test</w:t>
-      </w:r>
-      <w:r>
-        <w:rPr>
-          <w:rFonts w:ascii="Arial" w:hAnsi="Arial" w:cs="Arial"/>
-          <w:b/>
-          <w:bCs/>
-        </w:rPr>
-        <w:t xml:space="preserve"> – need to convert </w:t>
-      </w:r>
-      <w:r>
-        <w:rPr>
-          <w:rFonts w:ascii="Arial" w:hAnsi="Arial" w:cs="Arial"/>
-          <w:b/>
-          <w:bCs/>
-        </w:rPr>
-        <w:t xml:space="preserve">User object to </w:t>
-      </w:r>
-      <w:proofErr w:type="spellStart"/>
-      <w:r>
-        <w:rPr>
-          <w:rFonts w:ascii="Arial" w:hAnsi="Arial" w:cs="Arial"/>
-          <w:b/>
-          <w:bCs/>
-        </w:rPr>
-        <w:t>json</w:t>
-      </w:r>
-      <w:proofErr w:type="spellEnd"/>
-      <w:r>
-        <w:rPr>
-          <w:rFonts w:ascii="Arial" w:hAnsi="Arial" w:cs="Arial"/>
-          <w:b/>
-          <w:bCs/>
-        </w:rPr>
-        <w:t xml:space="preserve"> using </w:t>
-      </w:r>
-      <w:proofErr w:type="spellStart"/>
-      <w:r>
-        <w:rPr>
-          <w:rFonts w:ascii="Arial" w:hAnsi="Arial" w:cs="Arial"/>
-          <w:b/>
-          <w:bCs/>
-        </w:rPr>
-        <w:t>GsonObject.toJson</w:t>
-      </w:r>
-      <w:proofErr w:type="spellEnd"/>
-      <w:r>
-        <w:rPr>
-          <w:rFonts w:ascii="Arial" w:hAnsi="Arial" w:cs="Arial"/>
-          <w:b/>
-          <w:bCs/>
-        </w:rPr>
-        <w:t xml:space="preserve"> to send the User object in the request </w:t>
+    </w:p>
+    <w:p>
+      <w:pPr>
+        <w:rPr>
+          <w:rFonts w:ascii="Arial" w:hAnsi="Arial" w:cs="Arial"/>
+          <w:b/>
+          <w:bCs/>
+          <w:u w:val="single"/>
+        </w:rPr>
+      </w:pPr>
+      <w:r>
+        <w:rPr>
+          <w:rFonts w:ascii="Arial" w:hAnsi="Arial" w:cs="Arial"/>
+          <w:b/>
+          <w:bCs/>
+          <w:u w:val="single"/>
+        </w:rPr>
+        <w:t xml:space="preserve">PUT </w:t>
       </w:r>
       <w:proofErr w:type="gramStart"/>
       <w:r>
@@ -9191,33 +9657,244 @@
           <w:rFonts w:ascii="Arial" w:hAnsi="Arial" w:cs="Arial"/>
           <w:b/>
           <w:bCs/>
-        </w:rPr>
-        <w:t>body..</w:t>
+          <w:u w:val="single"/>
+        </w:rPr>
+        <w:t>test</w:t>
       </w:r>
       <w:proofErr w:type="gramEnd"/>
-    </w:p>
-    <w:p>
-      <w:pPr>
-        <w:rPr>
-          <w:rFonts w:ascii="Arial" w:hAnsi="Arial" w:cs="Arial"/>
-          <w:b/>
-          <w:bCs/>
-        </w:rPr>
-      </w:pPr>
-    </w:p>
-    <w:p>
-      <w:pPr>
-        <w:rPr>
-          <w:rFonts w:ascii="Arial" w:hAnsi="Arial" w:cs="Arial"/>
-          <w:b/>
-          <w:bCs/>
-        </w:rPr>
-      </w:pPr>
-      <w:r>
-        <w:rPr>
-          <w:rFonts w:ascii="Arial" w:hAnsi="Arial" w:cs="Arial"/>
-          <w:b/>
-          <w:bCs/>
+      <w:r>
+        <w:rPr>
+          <w:rFonts w:ascii="Arial" w:hAnsi="Arial" w:cs="Arial"/>
+          <w:b/>
+          <w:bCs/>
+          <w:u w:val="single"/>
+        </w:rPr>
+        <w:t xml:space="preserve"> </w:t>
+      </w:r>
+    </w:p>
+    <w:p>
+      <w:pPr>
+        <w:rPr>
+          <w:rFonts w:ascii="Arial" w:hAnsi="Arial" w:cs="Arial"/>
+          <w:b/>
+          <w:bCs/>
+        </w:rPr>
+      </w:pPr>
+      <w:r>
+        <w:rPr>
+          <w:noProof/>
+        </w:rPr>
+        <mc:AlternateContent>
+          <mc:Choice Requires="wps">
+            <w:drawing>
+              <wp:anchor distT="0" distB="0" distL="114300" distR="114300" simplePos="0" relativeHeight="251707392" behindDoc="1" locked="0" layoutInCell="1" allowOverlap="1" wp14:anchorId="581A4587" wp14:editId="09B11DB8">
+                <wp:simplePos x="0" y="0"/>
+                <wp:positionH relativeFrom="column">
+                  <wp:posOffset>0</wp:posOffset>
+                </wp:positionH>
+                <wp:positionV relativeFrom="paragraph">
+                  <wp:posOffset>2172335</wp:posOffset>
+                </wp:positionV>
+                <wp:extent cx="5554980" cy="635"/>
+                <wp:effectExtent l="0" t="0" r="0" b="0"/>
+                <wp:wrapTight wrapText="bothSides">
+                  <wp:wrapPolygon edited="0">
+                    <wp:start x="0" y="0"/>
+                    <wp:lineTo x="0" y="21600"/>
+                    <wp:lineTo x="21600" y="21600"/>
+                    <wp:lineTo x="21600" y="0"/>
+                  </wp:wrapPolygon>
+                </wp:wrapTight>
+                <wp:docPr id="1541316834" name="Text Box 1"/>
+                <wp:cNvGraphicFramePr/>
+                <a:graphic xmlns:a="http://schemas.openxmlformats.org/drawingml/2006/main">
+                  <a:graphicData uri="http://schemas.microsoft.com/office/word/2010/wordprocessingShape">
+                    <wps:wsp>
+                      <wps:cNvSpPr txBox="1"/>
+                      <wps:spPr>
+                        <a:xfrm>
+                          <a:off x="0" y="0"/>
+                          <a:ext cx="5554980" cy="635"/>
+                        </a:xfrm>
+                        <a:prstGeom prst="rect">
+                          <a:avLst/>
+                        </a:prstGeom>
+                        <a:solidFill>
+                          <a:prstClr val="white"/>
+                        </a:solidFill>
+                        <a:ln>
+                          <a:noFill/>
+                        </a:ln>
+                      </wps:spPr>
+                      <wps:txbx>
+                        <w:txbxContent>
+                          <w:p>
+                            <w:pPr>
+                              <w:pStyle w:val="Caption"/>
+                              <w:rPr>
+                                <w:rFonts w:ascii="Arial" w:hAnsi="Arial" w:cs="Arial"/>
+                                <w:b/>
+                                <w:bCs/>
+                              </w:rPr>
+                            </w:pPr>
+                            <w:r>
+                              <w:t xml:space="preserve">Figure </w:t>
+                            </w:r>
+                            <w:fldSimple w:instr=" SEQ Figure \* ARABIC ">
+                              <w:r>
+                                <w:rPr>
+                                  <w:noProof/>
+                                </w:rPr>
+                                <w:t>7</w:t>
+                              </w:r>
+                            </w:fldSimple>
+                            <w:r>
+                              <w:t xml:space="preserve">: </w:t>
+                            </w:r>
+                            <w:r>
+                              <w:t>This is an example of a PUT test function. It checks if sending employee data in JSON format via the request body to the /update-staff/4 endpoint results in a successful request with a status code of 200.</w:t>
+                            </w:r>
+                          </w:p>
+                        </w:txbxContent>
+                      </wps:txbx>
+                      <wps:bodyPr rot="0" spcFirstLastPara="0" vertOverflow="overflow" horzOverflow="overflow" vert="horz" wrap="square" lIns="0" tIns="0" rIns="0" bIns="0" numCol="1" spcCol="0" rtlCol="0" fromWordArt="0" anchor="t" anchorCtr="0" forceAA="0" compatLnSpc="1">
+                        <a:prstTxWarp prst="textNoShape">
+                          <a:avLst/>
+                        </a:prstTxWarp>
+                        <a:spAutoFit/>
+                      </wps:bodyPr>
+                    </wps:wsp>
+                  </a:graphicData>
+                </a:graphic>
+              </wp:anchor>
+            </w:drawing>
+          </mc:Choice>
+          <mc:Fallback>
+            <w:pict>
+              <v:shape w14:anchorId="581A4587" id="Text Box 1" o:spid="_x0000_s1032" type="#_x0000_t202" style="position:absolute;margin-left:0;margin-top:171.05pt;width:437.4pt;height:.05pt;z-index:-251609088;visibility:visible;mso-wrap-style:square;mso-wrap-distance-left:9pt;mso-wrap-distance-top:0;mso-wrap-distance-right:9pt;mso-wrap-distance-bottom:0;mso-position-horizontal:absolute;mso-position-horizontal-relative:text;mso-position-vertical:absolute;mso-position-vertical-relative:text;v-text-anchor:top" o:gfxdata="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" stroked="f">
+                <v:textbox style="mso-fit-shape-to-text:t" inset="0,0,0,0">
+                  <w:txbxContent>
+                    <w:p>
+                      <w:pPr>
+                        <w:pStyle w:val="Caption"/>
+                        <w:rPr>
+                          <w:rFonts w:ascii="Arial" w:hAnsi="Arial" w:cs="Arial"/>
+                          <w:b/>
+                          <w:bCs/>
+                        </w:rPr>
+                      </w:pPr>
+                      <w:r>
+                        <w:t xml:space="preserve">Figure </w:t>
+                      </w:r>
+                      <w:fldSimple w:instr=" SEQ Figure \* ARABIC ">
+                        <w:r>
+                          <w:rPr>
+                            <w:noProof/>
+                          </w:rPr>
+                          <w:t>7</w:t>
+                        </w:r>
+                      </w:fldSimple>
+                      <w:r>
+                        <w:t xml:space="preserve">: </w:t>
+                      </w:r>
+                      <w:r>
+                        <w:t>This is an example of a PUT test function. It checks if sending employee data in JSON format via the request body to the /update-staff/4 endpoint results in a successful request with a status code of 200.</w:t>
+                      </w:r>
+                    </w:p>
+                  </w:txbxContent>
+                </v:textbox>
+                <w10:wrap type="tight"/>
+              </v:shape>
+            </w:pict>
+          </mc:Fallback>
+        </mc:AlternateContent>
+      </w:r>
+      <w:r>
+        <w:rPr>
+          <w:rFonts w:ascii="Arial" w:hAnsi="Arial" w:cs="Arial"/>
+          <w:b/>
+          <w:bCs/>
+        </w:rPr>
+        <w:drawing>
+          <wp:anchor distT="0" distB="0" distL="114300" distR="114300" simplePos="0" relativeHeight="251705344" behindDoc="1" locked="0" layoutInCell="1" allowOverlap="1" wp14:anchorId="1D0AE508" wp14:editId="707BA46D">
+            <wp:simplePos x="0" y="0"/>
+            <wp:positionH relativeFrom="column">
+              <wp:posOffset>0</wp:posOffset>
+            </wp:positionH>
+            <wp:positionV relativeFrom="paragraph">
+              <wp:posOffset>-3175</wp:posOffset>
+            </wp:positionV>
+            <wp:extent cx="5555461" cy="2118544"/>
+            <wp:effectExtent l="0" t="0" r="7620" b="0"/>
+            <wp:wrapTight wrapText="bothSides">
+              <wp:wrapPolygon edited="0">
+                <wp:start x="0" y="0"/>
+                <wp:lineTo x="0" y="21367"/>
+                <wp:lineTo x="21556" y="21367"/>
+                <wp:lineTo x="21556" y="0"/>
+                <wp:lineTo x="0" y="0"/>
+              </wp:wrapPolygon>
+            </wp:wrapTight>
+            <wp:docPr id="1415830874" name="Picture 1" descr="Text&#10;&#10;Description automatically generated"/>
+            <wp:cNvGraphicFramePr>
+              <a:graphicFrameLocks xmlns:a="http://schemas.openxmlformats.org/drawingml/2006/main" noChangeAspect="1"/>
+            </wp:cNvGraphicFramePr>
+            <a:graphic xmlns:a="http://schemas.openxmlformats.org/drawingml/2006/main">
+              <a:graphicData uri="http://schemas.openxmlformats.org/drawingml/2006/picture">
+                <pic:pic xmlns:pic="http://schemas.openxmlformats.org/drawingml/2006/picture">
+                  <pic:nvPicPr>
+                    <pic:cNvPr id="1415830874" name="Picture 1" descr="Text&#10;&#10;Description automatically generated"/>
+                    <pic:cNvPicPr/>
+                  </pic:nvPicPr>
+                  <pic:blipFill>
+                    <a:blip r:embed="rId29">
+                      <a:extLst>
+                        <a:ext uri="{28A0092B-C50C-407E-A947-70E740481C1C}">
+                          <a14:useLocalDpi xmlns:a14="http://schemas.microsoft.com/office/drawing/2010/main" val="0"/>
+                        </a:ext>
+                      </a:extLst>
+                    </a:blip>
+                    <a:stretch>
+                      <a:fillRect/>
+                    </a:stretch>
+                  </pic:blipFill>
+                  <pic:spPr>
+                    <a:xfrm>
+                      <a:off x="0" y="0"/>
+                      <a:ext cx="5555461" cy="2118544"/>
+                    </a:xfrm>
+                    <a:prstGeom prst="rect">
+                      <a:avLst/>
+                    </a:prstGeom>
+                  </pic:spPr>
+                </pic:pic>
+              </a:graphicData>
+            </a:graphic>
+            <wp14:sizeRelH relativeFrom="page">
+              <wp14:pctWidth>0</wp14:pctWidth>
+            </wp14:sizeRelH>
+            <wp14:sizeRelV relativeFrom="page">
+              <wp14:pctHeight>0</wp14:pctHeight>
+            </wp14:sizeRelV>
+          </wp:anchor>
+        </w:drawing>
+      </w:r>
+    </w:p>
+    <w:p>
+      <w:pPr>
+        <w:rPr>
+          <w:rFonts w:ascii="Arial" w:hAnsi="Arial" w:cs="Arial"/>
+          <w:b/>
+          <w:bCs/>
+          <w:u w:val="single"/>
+        </w:rPr>
+      </w:pPr>
+      <w:r>
+        <w:rPr>
+          <w:rFonts w:ascii="Arial" w:hAnsi="Arial" w:cs="Arial"/>
+          <w:b/>
+          <w:bCs/>
+          <w:u w:val="single"/>
         </w:rPr>
         <w:t>POST test</w:t>
       </w:r>
@@ -9232,9 +9909,737 @@
       </w:pPr>
       <w:r>
         <w:rPr>
-          <w:rFonts w:ascii="Arial" w:hAnsi="Arial" w:cs="Arial"/>
-          <w:b/>
-          <w:bCs/>
+          <w:noProof/>
+        </w:rPr>
+        <mc:AlternateContent>
+          <mc:Choice Requires="wps">
+            <w:drawing>
+              <wp:anchor distT="0" distB="0" distL="114300" distR="114300" simplePos="0" relativeHeight="251704320" behindDoc="1" locked="0" layoutInCell="1" allowOverlap="1" wp14:anchorId="47BED02D" wp14:editId="5A327F1E">
+                <wp:simplePos x="0" y="0"/>
+                <wp:positionH relativeFrom="column">
+                  <wp:posOffset>0</wp:posOffset>
+                </wp:positionH>
+                <wp:positionV relativeFrom="paragraph">
+                  <wp:posOffset>2658745</wp:posOffset>
+                </wp:positionV>
+                <wp:extent cx="5547360" cy="635"/>
+                <wp:effectExtent l="0" t="0" r="0" b="0"/>
+                <wp:wrapTight wrapText="bothSides">
+                  <wp:wrapPolygon edited="0">
+                    <wp:start x="0" y="0"/>
+                    <wp:lineTo x="0" y="21600"/>
+                    <wp:lineTo x="21600" y="21600"/>
+                    <wp:lineTo x="21600" y="0"/>
+                  </wp:wrapPolygon>
+                </wp:wrapTight>
+                <wp:docPr id="660827271" name="Text Box 1"/>
+                <wp:cNvGraphicFramePr/>
+                <a:graphic xmlns:a="http://schemas.openxmlformats.org/drawingml/2006/main">
+                  <a:graphicData uri="http://schemas.microsoft.com/office/word/2010/wordprocessingShape">
+                    <wps:wsp>
+                      <wps:cNvSpPr txBox="1"/>
+                      <wps:spPr>
+                        <a:xfrm>
+                          <a:off x="0" y="0"/>
+                          <a:ext cx="5547360" cy="635"/>
+                        </a:xfrm>
+                        <a:prstGeom prst="rect">
+                          <a:avLst/>
+                        </a:prstGeom>
+                        <a:solidFill>
+                          <a:prstClr val="white"/>
+                        </a:solidFill>
+                        <a:ln>
+                          <a:noFill/>
+                        </a:ln>
+                      </wps:spPr>
+                      <wps:txbx>
+                        <w:txbxContent>
+                          <w:p>
+                            <w:pPr>
+                              <w:pStyle w:val="Caption"/>
+                              <w:rPr>
+                                <w:rFonts w:ascii="Arial" w:hAnsi="Arial" w:cs="Arial"/>
+                                <w:b/>
+                                <w:bCs/>
+                              </w:rPr>
+                            </w:pPr>
+                            <w:r>
+                              <w:t xml:space="preserve">Figure </w:t>
+                            </w:r>
+                            <w:fldSimple w:instr=" SEQ Figure \* ARABIC ">
+                              <w:r>
+                                <w:rPr>
+                                  <w:noProof/>
+                                </w:rPr>
+                                <w:t>8</w:t>
+                              </w:r>
+                            </w:fldSimple>
+                            <w:r>
+                              <w:t xml:space="preserve">: </w:t>
+                            </w:r>
+                            <w:r>
+                              <w:t>This is an example of a POST REST</w:t>
+                            </w:r>
+                            <w:r>
+                              <w:t xml:space="preserve"> test</w:t>
+                            </w:r>
+                            <w:r>
+                              <w:t xml:space="preserve"> function. The function checks if, when using the /add-new-staff-member endpoint and passing an employee's details in JSON format in the request body, the response code is 200 and the size of the employee list </w:t>
+                            </w:r>
+                            <w:r>
+                              <w:t>has</w:t>
+                            </w:r>
+                            <w:r>
+                              <w:t xml:space="preserve"> incremented by 1.</w:t>
+                            </w:r>
+                          </w:p>
+                        </w:txbxContent>
+                      </wps:txbx>
+                      <wps:bodyPr rot="0" spcFirstLastPara="0" vertOverflow="overflow" horzOverflow="overflow" vert="horz" wrap="square" lIns="0" tIns="0" rIns="0" bIns="0" numCol="1" spcCol="0" rtlCol="0" fromWordArt="0" anchor="t" anchorCtr="0" forceAA="0" compatLnSpc="1">
+                        <a:prstTxWarp prst="textNoShape">
+                          <a:avLst/>
+                        </a:prstTxWarp>
+                        <a:spAutoFit/>
+                      </wps:bodyPr>
+                    </wps:wsp>
+                  </a:graphicData>
+                </a:graphic>
+              </wp:anchor>
+            </w:drawing>
+          </mc:Choice>
+          <mc:Fallback>
+            <w:pict>
+              <v:shape w14:anchorId="47BED02D" id="_x0000_s1033" type="#_x0000_t202" style="position:absolute;margin-left:0;margin-top:209.35pt;width:436.8pt;height:.05pt;z-index:-251612160;visibility:visible;mso-wrap-style:square;mso-wrap-distance-left:9pt;mso-wrap-distance-top:0;mso-wrap-distance-right:9pt;mso-wrap-distance-bottom:0;mso-position-horizontal:absolute;mso-position-horizontal-relative:text;mso-position-vertical:absolute;mso-position-vertical-relative:text;v-text-anchor:top" o:gfxdata="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" stroked="f">
+                <v:textbox style="mso-fit-shape-to-text:t" inset="0,0,0,0">
+                  <w:txbxContent>
+                    <w:p>
+                      <w:pPr>
+                        <w:pStyle w:val="Caption"/>
+                        <w:rPr>
+                          <w:rFonts w:ascii="Arial" w:hAnsi="Arial" w:cs="Arial"/>
+                          <w:b/>
+                          <w:bCs/>
+                        </w:rPr>
+                      </w:pPr>
+                      <w:r>
+                        <w:t xml:space="preserve">Figure </w:t>
+                      </w:r>
+                      <w:fldSimple w:instr=" SEQ Figure \* ARABIC ">
+                        <w:r>
+                          <w:rPr>
+                            <w:noProof/>
+                          </w:rPr>
+                          <w:t>8</w:t>
+                        </w:r>
+                      </w:fldSimple>
+                      <w:r>
+                        <w:t xml:space="preserve">: </w:t>
+                      </w:r>
+                      <w:r>
+                        <w:t>This is an example of a POST REST</w:t>
+                      </w:r>
+                      <w:r>
+                        <w:t xml:space="preserve"> test</w:t>
+                      </w:r>
+                      <w:r>
+                        <w:t xml:space="preserve"> function. The function checks if, when using the /add-new-staff-member endpoint and passing an employee's details in JSON format in the request body, the response code is 200 and the size of the employee list </w:t>
+                      </w:r>
+                      <w:r>
+                        <w:t>has</w:t>
+                      </w:r>
+                      <w:r>
+                        <w:t xml:space="preserve"> incremented by 1.</w:t>
+                      </w:r>
+                    </w:p>
+                  </w:txbxContent>
+                </v:textbox>
+                <w10:wrap type="tight"/>
+              </v:shape>
+            </w:pict>
+          </mc:Fallback>
+        </mc:AlternateContent>
+      </w:r>
+      <w:r>
+        <w:rPr>
+          <w:rFonts w:ascii="Arial" w:hAnsi="Arial" w:cs="Arial"/>
+          <w:b/>
+          <w:bCs/>
+        </w:rPr>
+        <w:drawing>
+          <wp:anchor distT="0" distB="0" distL="114300" distR="114300" simplePos="0" relativeHeight="251702272" behindDoc="1" locked="0" layoutInCell="1" allowOverlap="1" wp14:anchorId="163AC5FC" wp14:editId="44A78BC9">
+            <wp:simplePos x="0" y="0"/>
+            <wp:positionH relativeFrom="column">
+              <wp:posOffset>0</wp:posOffset>
+            </wp:positionH>
+            <wp:positionV relativeFrom="paragraph">
+              <wp:posOffset>3175</wp:posOffset>
+            </wp:positionV>
+            <wp:extent cx="5547841" cy="2598645"/>
+            <wp:effectExtent l="0" t="0" r="0" b="0"/>
+            <wp:wrapTight wrapText="bothSides">
+              <wp:wrapPolygon edited="0">
+                <wp:start x="0" y="0"/>
+                <wp:lineTo x="0" y="21378"/>
+                <wp:lineTo x="21511" y="21378"/>
+                <wp:lineTo x="21511" y="0"/>
+                <wp:lineTo x="0" y="0"/>
+              </wp:wrapPolygon>
+            </wp:wrapTight>
+            <wp:docPr id="56869921" name="Picture 1" descr="Text&#10;&#10;Description automatically generated"/>
+            <wp:cNvGraphicFramePr>
+              <a:graphicFrameLocks xmlns:a="http://schemas.openxmlformats.org/drawingml/2006/main" noChangeAspect="1"/>
+            </wp:cNvGraphicFramePr>
+            <a:graphic xmlns:a="http://schemas.openxmlformats.org/drawingml/2006/main">
+              <a:graphicData uri="http://schemas.openxmlformats.org/drawingml/2006/picture">
+                <pic:pic xmlns:pic="http://schemas.openxmlformats.org/drawingml/2006/picture">
+                  <pic:nvPicPr>
+                    <pic:cNvPr id="56869921" name="Picture 1" descr="Text&#10;&#10;Description automatically generated"/>
+                    <pic:cNvPicPr/>
+                  </pic:nvPicPr>
+                  <pic:blipFill>
+                    <a:blip r:embed="rId30">
+                      <a:extLst>
+                        <a:ext uri="{28A0092B-C50C-407E-A947-70E740481C1C}">
+                          <a14:useLocalDpi xmlns:a14="http://schemas.microsoft.com/office/drawing/2010/main" val="0"/>
+                        </a:ext>
+                      </a:extLst>
+                    </a:blip>
+                    <a:stretch>
+                      <a:fillRect/>
+                    </a:stretch>
+                  </pic:blipFill>
+                  <pic:spPr>
+                    <a:xfrm>
+                      <a:off x="0" y="0"/>
+                      <a:ext cx="5547841" cy="2598645"/>
+                    </a:xfrm>
+                    <a:prstGeom prst="rect">
+                      <a:avLst/>
+                    </a:prstGeom>
+                  </pic:spPr>
+                </pic:pic>
+              </a:graphicData>
+            </a:graphic>
+            <wp14:sizeRelH relativeFrom="page">
+              <wp14:pctWidth>0</wp14:pctWidth>
+            </wp14:sizeRelH>
+            <wp14:sizeRelV relativeFrom="page">
+              <wp14:pctHeight>0</wp14:pctHeight>
+            </wp14:sizeRelV>
+          </wp:anchor>
+        </w:drawing>
+      </w:r>
+    </w:p>
+    <w:p>
+      <w:pPr>
+        <w:rPr>
+          <w:rFonts w:ascii="Arial" w:hAnsi="Arial" w:cs="Arial"/>
+          <w:b/>
+          <w:bCs/>
+          <w:u w:val="single"/>
+        </w:rPr>
+      </w:pPr>
+      <w:r>
+        <w:rPr>
+          <w:noProof/>
+          <w:u w:val="single"/>
+        </w:rPr>
+        <w:lastRenderedPageBreak/>
+        <mc:AlternateContent>
+          <mc:Choice Requires="wps">
+            <w:drawing>
+              <wp:anchor distT="0" distB="0" distL="114300" distR="114300" simplePos="0" relativeHeight="251698176" behindDoc="1" locked="0" layoutInCell="1" allowOverlap="1" wp14:anchorId="4C9AD53E" wp14:editId="4ABE77E9">
+                <wp:simplePos x="0" y="0"/>
+                <wp:positionH relativeFrom="margin">
+                  <wp:align>right</wp:align>
+                </wp:positionH>
+                <wp:positionV relativeFrom="paragraph">
+                  <wp:posOffset>2850515</wp:posOffset>
+                </wp:positionV>
+                <wp:extent cx="5731510" cy="739140"/>
+                <wp:effectExtent l="0" t="0" r="2540" b="3810"/>
+                <wp:wrapTight wrapText="bothSides">
+                  <wp:wrapPolygon edited="0">
+                    <wp:start x="0" y="0"/>
+                    <wp:lineTo x="0" y="21155"/>
+                    <wp:lineTo x="21538" y="21155"/>
+                    <wp:lineTo x="21538" y="0"/>
+                    <wp:lineTo x="0" y="0"/>
+                  </wp:wrapPolygon>
+                </wp:wrapTight>
+                <wp:docPr id="337866060" name="Text Box 1"/>
+                <wp:cNvGraphicFramePr/>
+                <a:graphic xmlns:a="http://schemas.openxmlformats.org/drawingml/2006/main">
+                  <a:graphicData uri="http://schemas.microsoft.com/office/word/2010/wordprocessingShape">
+                    <wps:wsp>
+                      <wps:cNvSpPr txBox="1"/>
+                      <wps:spPr>
+                        <a:xfrm>
+                          <a:off x="0" y="0"/>
+                          <a:ext cx="5731510" cy="739140"/>
+                        </a:xfrm>
+                        <a:prstGeom prst="rect">
+                          <a:avLst/>
+                        </a:prstGeom>
+                        <a:solidFill>
+                          <a:prstClr val="white"/>
+                        </a:solidFill>
+                        <a:ln>
+                          <a:noFill/>
+                        </a:ln>
+                      </wps:spPr>
+                      <wps:txbx>
+                        <w:txbxContent>
+                          <w:p>
+                            <w:pPr>
+                              <w:pStyle w:val="Caption"/>
+                            </w:pPr>
+                            <w:r>
+                              <w:t xml:space="preserve">Figure </w:t>
+                            </w:r>
+                            <w:fldSimple w:instr=" SEQ Figure \* ARABIC ">
+                              <w:r>
+                                <w:rPr>
+                                  <w:noProof/>
+                                </w:rPr>
+                                <w:t>9</w:t>
+                              </w:r>
+                            </w:fldSimple>
+                            <w:r>
+                              <w:t xml:space="preserve">: </w:t>
+                            </w:r>
+                            <w:r>
+                              <w:t xml:space="preserve">This code contains a unit test for the delete-member-endpoint. The test will fail if there are no records in the database, as it requires at least one record to be present. The test retrieves the ID of the last record in the database using a GET request, and then calls the delebeByIdAndGetResponse function to delete the record using this ID. It checks the response code to ensure that it is 200, indicating that the delete was successful, </w:t>
+                            </w:r>
+                            <w:proofErr w:type="gramStart"/>
+                            <w:r>
+                              <w:t>and also</w:t>
+                            </w:r>
+                            <w:proofErr w:type="gramEnd"/>
+                            <w:r>
+                              <w:t xml:space="preserve"> verifies that the database size has decreased by 1.</w:t>
+                            </w:r>
+                          </w:p>
+                          <w:p>
+                            <w:pPr>
+                              <w:pStyle w:val="Caption"/>
+                            </w:pPr>
+                          </w:p>
+                          <w:p>
+                            <w:pPr>
+                              <w:pStyle w:val="Caption"/>
+                            </w:pPr>
+                          </w:p>
+                          <w:p>
+                            <w:pPr>
+                              <w:pStyle w:val="Caption"/>
+                            </w:pPr>
+                          </w:p>
+                          <w:p>
+                            <w:pPr>
+                              <w:pStyle w:val="Caption"/>
+                              <w:rPr>
+                                <w:rFonts w:ascii="Arial" w:hAnsi="Arial" w:cs="Arial"/>
+                                <w:b/>
+                                <w:bCs/>
+                              </w:rPr>
+                            </w:pPr>
+                          </w:p>
+                        </w:txbxContent>
+                      </wps:txbx>
+                      <wps:bodyPr rot="0" spcFirstLastPara="0" vertOverflow="overflow" horzOverflow="overflow" vert="horz" wrap="square" lIns="0" tIns="0" rIns="0" bIns="0" numCol="1" spcCol="0" rtlCol="0" fromWordArt="0" anchor="t" anchorCtr="0" forceAA="0" compatLnSpc="1">
+                        <a:prstTxWarp prst="textNoShape">
+                          <a:avLst/>
+                        </a:prstTxWarp>
+                        <a:noAutofit/>
+                      </wps:bodyPr>
+                    </wps:wsp>
+                  </a:graphicData>
+                </a:graphic>
+                <wp14:sizeRelV relativeFrom="margin">
+                  <wp14:pctHeight>0</wp14:pctHeight>
+                </wp14:sizeRelV>
+              </wp:anchor>
+            </w:drawing>
+          </mc:Choice>
+          <mc:Fallback>
+            <w:pict>
+              <v:shape w14:anchorId="4C9AD53E" id="_x0000_s1034" type="#_x0000_t202" style="position:absolute;margin-left:400.1pt;margin-top:224.45pt;width:451.3pt;height:58.2pt;z-index:-251618304;visibility:visible;mso-wrap-style:square;mso-height-percent:0;mso-wrap-distance-left:9pt;mso-wrap-distance-top:0;mso-wrap-distance-right:9pt;mso-wrap-distance-bottom:0;mso-position-horizontal:right;mso-position-horizontal-relative:margin;mso-position-vertical:absolute;mso-position-vertical-relative:text;mso-height-percent:0;mso-height-relative:margin;v-text-anchor:top" o:gfxdata="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" stroked="f">
+                <v:textbox inset="0,0,0,0">
+                  <w:txbxContent>
+                    <w:p>
+                      <w:pPr>
+                        <w:pStyle w:val="Caption"/>
+                      </w:pPr>
+                      <w:r>
+                        <w:t xml:space="preserve">Figure </w:t>
+                      </w:r>
+                      <w:fldSimple w:instr=" SEQ Figure \* ARABIC ">
+                        <w:r>
+                          <w:rPr>
+                            <w:noProof/>
+                          </w:rPr>
+                          <w:t>9</w:t>
+                        </w:r>
+                      </w:fldSimple>
+                      <w:r>
+                        <w:t xml:space="preserve">: </w:t>
+                      </w:r>
+                      <w:r>
+                        <w:t xml:space="preserve">This code contains a unit test for the delete-member-endpoint. The test will fail if there are no records in the database, as it requires at least one record to be present. The test retrieves the ID of the last record in the database using a GET request, and then calls the delebeByIdAndGetResponse function to delete the record using this ID. It checks the response code to ensure that it is 200, indicating that the delete was successful, </w:t>
+                      </w:r>
+                      <w:proofErr w:type="gramStart"/>
+                      <w:r>
+                        <w:t>and also</w:t>
+                      </w:r>
+                      <w:proofErr w:type="gramEnd"/>
+                      <w:r>
+                        <w:t xml:space="preserve"> verifies that the database size has decreased by 1.</w:t>
+                      </w:r>
+                    </w:p>
+                    <w:p>
+                      <w:pPr>
+                        <w:pStyle w:val="Caption"/>
+                      </w:pPr>
+                    </w:p>
+                    <w:p>
+                      <w:pPr>
+                        <w:pStyle w:val="Caption"/>
+                      </w:pPr>
+                    </w:p>
+                    <w:p>
+                      <w:pPr>
+                        <w:pStyle w:val="Caption"/>
+                      </w:pPr>
+                    </w:p>
+                    <w:p>
+                      <w:pPr>
+                        <w:pStyle w:val="Caption"/>
+                        <w:rPr>
+                          <w:rFonts w:ascii="Arial" w:hAnsi="Arial" w:cs="Arial"/>
+                          <w:b/>
+                          <w:bCs/>
+                        </w:rPr>
+                      </w:pPr>
+                    </w:p>
+                  </w:txbxContent>
+                </v:textbox>
+                <w10:wrap type="tight" anchorx="margin"/>
+              </v:shape>
+            </w:pict>
+          </mc:Fallback>
+        </mc:AlternateContent>
+      </w:r>
+      <w:r>
+        <w:rPr>
+          <w:noProof/>
+          <w:u w:val="single"/>
+        </w:rPr>
+        <mc:AlternateContent>
+          <mc:Choice Requires="wps">
+            <w:drawing>
+              <wp:anchor distT="0" distB="0" distL="114300" distR="114300" simplePos="0" relativeHeight="251701248" behindDoc="1" locked="0" layoutInCell="1" allowOverlap="1" wp14:anchorId="2A53D8CE" wp14:editId="354A0452">
+                <wp:simplePos x="0" y="0"/>
+                <wp:positionH relativeFrom="column">
+                  <wp:posOffset>0</wp:posOffset>
+                </wp:positionH>
+                <wp:positionV relativeFrom="paragraph">
+                  <wp:posOffset>5000625</wp:posOffset>
+                </wp:positionV>
+                <wp:extent cx="5731510" cy="635"/>
+                <wp:effectExtent l="0" t="0" r="0" b="0"/>
+                <wp:wrapTight wrapText="bothSides">
+                  <wp:wrapPolygon edited="0">
+                    <wp:start x="0" y="0"/>
+                    <wp:lineTo x="0" y="21600"/>
+                    <wp:lineTo x="21600" y="21600"/>
+                    <wp:lineTo x="21600" y="0"/>
+                  </wp:wrapPolygon>
+                </wp:wrapTight>
+                <wp:docPr id="789193191" name="Text Box 1"/>
+                <wp:cNvGraphicFramePr/>
+                <a:graphic xmlns:a="http://schemas.openxmlformats.org/drawingml/2006/main">
+                  <a:graphicData uri="http://schemas.microsoft.com/office/word/2010/wordprocessingShape">
+                    <wps:wsp>
+                      <wps:cNvSpPr txBox="1"/>
+                      <wps:spPr>
+                        <a:xfrm>
+                          <a:off x="0" y="0"/>
+                          <a:ext cx="5731510" cy="635"/>
+                        </a:xfrm>
+                        <a:prstGeom prst="rect">
+                          <a:avLst/>
+                        </a:prstGeom>
+                        <a:solidFill>
+                          <a:prstClr val="white"/>
+                        </a:solidFill>
+                        <a:ln>
+                          <a:noFill/>
+                        </a:ln>
+                      </wps:spPr>
+                      <wps:txbx>
+                        <w:txbxContent>
+                          <w:p>
+                            <w:pPr>
+                              <w:pStyle w:val="Caption"/>
+                              <w:rPr>
+                                <w:rFonts w:ascii="Arial" w:hAnsi="Arial" w:cs="Arial"/>
+                                <w:b/>
+                                <w:bCs/>
+                              </w:rPr>
+                            </w:pPr>
+                            <w:r>
+                              <w:t xml:space="preserve">Figure </w:t>
+                            </w:r>
+                            <w:fldSimple w:instr=" SEQ Figure \* ARABIC ">
+                              <w:r>
+                                <w:rPr>
+                                  <w:noProof/>
+                                </w:rPr>
+                                <w:t>10</w:t>
+                              </w:r>
+                            </w:fldSimple>
+                            <w:r>
+                              <w:t xml:space="preserve">: </w:t>
+                            </w:r>
+                            <w:r>
+                              <w:t xml:space="preserve">This function is used in the test function shown in Figure 7. It takes an ID as an argument and uses a REST Assured DELETE statement to call the </w:t>
+                            </w:r>
+                            <w:r>
+                              <w:t>“/</w:t>
+                            </w:r>
+                            <w:r>
+                              <w:t>delete-staff-member/</w:t>
+                            </w:r>
+                            <w:r>
+                              <w:t>”</w:t>
+                            </w:r>
+                            <w:r>
+                              <w:t xml:space="preserve"> endpoint, with the ID given as a path parameter.</w:t>
+                            </w:r>
+                          </w:p>
+                        </w:txbxContent>
+                      </wps:txbx>
+                      <wps:bodyPr rot="0" spcFirstLastPara="0" vertOverflow="overflow" horzOverflow="overflow" vert="horz" wrap="square" lIns="0" tIns="0" rIns="0" bIns="0" numCol="1" spcCol="0" rtlCol="0" fromWordArt="0" anchor="t" anchorCtr="0" forceAA="0" compatLnSpc="1">
+                        <a:prstTxWarp prst="textNoShape">
+                          <a:avLst/>
+                        </a:prstTxWarp>
+                        <a:spAutoFit/>
+                      </wps:bodyPr>
+                    </wps:wsp>
+                  </a:graphicData>
+                </a:graphic>
+              </wp:anchor>
+            </w:drawing>
+          </mc:Choice>
+          <mc:Fallback>
+            <w:pict>
+              <v:shape w14:anchorId="2A53D8CE" id="_x0000_s1035" type="#_x0000_t202" style="position:absolute;margin-left:0;margin-top:393.75pt;width:451.3pt;height:.05pt;z-index:-251615232;visibility:visible;mso-wrap-style:square;mso-wrap-distance-left:9pt;mso-wrap-distance-top:0;mso-wrap-distance-right:9pt;mso-wrap-distance-bottom:0;mso-position-horizontal:absolute;mso-position-horizontal-relative:text;mso-position-vertical:absolute;mso-position-vertical-relative:text;v-text-anchor:top" o:gfxdata="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" stroked="f">
+                <v:textbox style="mso-fit-shape-to-text:t" inset="0,0,0,0">
+                  <w:txbxContent>
+                    <w:p>
+                      <w:pPr>
+                        <w:pStyle w:val="Caption"/>
+                        <w:rPr>
+                          <w:rFonts w:ascii="Arial" w:hAnsi="Arial" w:cs="Arial"/>
+                          <w:b/>
+                          <w:bCs/>
+                        </w:rPr>
+                      </w:pPr>
+                      <w:r>
+                        <w:t xml:space="preserve">Figure </w:t>
+                      </w:r>
+                      <w:fldSimple w:instr=" SEQ Figure \* ARABIC ">
+                        <w:r>
+                          <w:rPr>
+                            <w:noProof/>
+                          </w:rPr>
+                          <w:t>10</w:t>
+                        </w:r>
+                      </w:fldSimple>
+                      <w:r>
+                        <w:t xml:space="preserve">: </w:t>
+                      </w:r>
+                      <w:r>
+                        <w:t xml:space="preserve">This function is used in the test function shown in Figure 7. It takes an ID as an argument and uses a REST Assured DELETE statement to call the </w:t>
+                      </w:r>
+                      <w:r>
+                        <w:t>“/</w:t>
+                      </w:r>
+                      <w:r>
+                        <w:t>delete-staff-member/</w:t>
+                      </w:r>
+                      <w:r>
+                        <w:t>”</w:t>
+                      </w:r>
+                      <w:r>
+                        <w:t xml:space="preserve"> endpoint, with the ID given as a path parameter.</w:t>
+                      </w:r>
+                    </w:p>
+                  </w:txbxContent>
+                </v:textbox>
+                <w10:wrap type="tight"/>
+              </v:shape>
+            </w:pict>
+          </mc:Fallback>
+        </mc:AlternateContent>
+      </w:r>
+      <w:r>
+        <w:rPr>
+          <w:rFonts w:ascii="Arial" w:hAnsi="Arial" w:cs="Arial"/>
+          <w:b/>
+          <w:bCs/>
+          <w:u w:val="single"/>
+        </w:rPr>
+        <w:drawing>
+          <wp:anchor distT="0" distB="0" distL="114300" distR="114300" simplePos="0" relativeHeight="251699200" behindDoc="1" locked="0" layoutInCell="1" allowOverlap="1" wp14:anchorId="3A3FA91F" wp14:editId="566789E6">
+            <wp:simplePos x="0" y="0"/>
+            <wp:positionH relativeFrom="margin">
+              <wp:align>left</wp:align>
+            </wp:positionH>
+            <wp:positionV relativeFrom="paragraph">
+              <wp:posOffset>3800475</wp:posOffset>
+            </wp:positionV>
+            <wp:extent cx="5731510" cy="1143000"/>
+            <wp:effectExtent l="0" t="0" r="2540" b="0"/>
+            <wp:wrapTight wrapText="bothSides">
+              <wp:wrapPolygon edited="0">
+                <wp:start x="0" y="0"/>
+                <wp:lineTo x="0" y="21240"/>
+                <wp:lineTo x="21538" y="21240"/>
+                <wp:lineTo x="21538" y="0"/>
+                <wp:lineTo x="0" y="0"/>
+              </wp:wrapPolygon>
+            </wp:wrapTight>
+            <wp:docPr id="102217317" name="Picture 1" descr="Text&#10;&#10;Description automatically generated"/>
+            <wp:cNvGraphicFramePr>
+              <a:graphicFrameLocks xmlns:a="http://schemas.openxmlformats.org/drawingml/2006/main" noChangeAspect="1"/>
+            </wp:cNvGraphicFramePr>
+            <a:graphic xmlns:a="http://schemas.openxmlformats.org/drawingml/2006/main">
+              <a:graphicData uri="http://schemas.openxmlformats.org/drawingml/2006/picture">
+                <pic:pic xmlns:pic="http://schemas.openxmlformats.org/drawingml/2006/picture">
+                  <pic:nvPicPr>
+                    <pic:cNvPr id="102217317" name="Picture 1" descr="Text&#10;&#10;Description automatically generated"/>
+                    <pic:cNvPicPr/>
+                  </pic:nvPicPr>
+                  <pic:blipFill rotWithShape="1">
+                    <a:blip r:embed="rId31">
+                      <a:extLst>
+                        <a:ext uri="{28A0092B-C50C-407E-A947-70E740481C1C}">
+                          <a14:useLocalDpi xmlns:a14="http://schemas.microsoft.com/office/drawing/2010/main" val="0"/>
+                        </a:ext>
+                      </a:extLst>
+                    </a:blip>
+                    <a:srcRect t="46043"/>
+                    <a:stretch/>
+                  </pic:blipFill>
+                  <pic:spPr bwMode="auto">
+                    <a:xfrm>
+                      <a:off x="0" y="0"/>
+                      <a:ext cx="5731510" cy="1143000"/>
+                    </a:xfrm>
+                    <a:prstGeom prst="rect">
+                      <a:avLst/>
+                    </a:prstGeom>
+                    <a:ln>
+                      <a:noFill/>
+                    </a:ln>
+                    <a:extLst>
+                      <a:ext uri="{53640926-AAD7-44D8-BBD7-CCE9431645EC}">
+                        <a14:shadowObscured xmlns:a14="http://schemas.microsoft.com/office/drawing/2010/main"/>
+                      </a:ext>
+                    </a:extLst>
+                  </pic:spPr>
+                </pic:pic>
+              </a:graphicData>
+            </a:graphic>
+            <wp14:sizeRelH relativeFrom="page">
+              <wp14:pctWidth>0</wp14:pctWidth>
+            </wp14:sizeRelH>
+            <wp14:sizeRelV relativeFrom="page">
+              <wp14:pctHeight>0</wp14:pctHeight>
+            </wp14:sizeRelV>
+          </wp:anchor>
+        </w:drawing>
+      </w:r>
+      <w:r>
+        <w:rPr>
+          <w:rFonts w:ascii="Arial" w:hAnsi="Arial" w:cs="Arial"/>
+          <w:b/>
+          <w:bCs/>
+          <w:u w:val="single"/>
+        </w:rPr>
+        <w:drawing>
+          <wp:anchor distT="0" distB="0" distL="114300" distR="114300" simplePos="0" relativeHeight="251696128" behindDoc="1" locked="0" layoutInCell="1" allowOverlap="1" wp14:anchorId="1B2B222B" wp14:editId="7891FB66">
+            <wp:simplePos x="0" y="0"/>
+            <wp:positionH relativeFrom="margin">
+              <wp:align>left</wp:align>
+            </wp:positionH>
+            <wp:positionV relativeFrom="paragraph">
+              <wp:posOffset>272415</wp:posOffset>
+            </wp:positionV>
+            <wp:extent cx="5731510" cy="2598420"/>
+            <wp:effectExtent l="0" t="0" r="2540" b="0"/>
+            <wp:wrapTight wrapText="bothSides">
+              <wp:wrapPolygon edited="0">
+                <wp:start x="0" y="0"/>
+                <wp:lineTo x="0" y="21378"/>
+                <wp:lineTo x="21538" y="21378"/>
+                <wp:lineTo x="21538" y="0"/>
+                <wp:lineTo x="0" y="0"/>
+              </wp:wrapPolygon>
+            </wp:wrapTight>
+            <wp:docPr id="1193681943" name="Picture 1" descr="Text&#10;&#10;Description automatically generated"/>
+            <wp:cNvGraphicFramePr>
+              <a:graphicFrameLocks xmlns:a="http://schemas.openxmlformats.org/drawingml/2006/main" noChangeAspect="1"/>
+            </wp:cNvGraphicFramePr>
+            <a:graphic xmlns:a="http://schemas.openxmlformats.org/drawingml/2006/main">
+              <a:graphicData uri="http://schemas.openxmlformats.org/drawingml/2006/picture">
+                <pic:pic xmlns:pic="http://schemas.openxmlformats.org/drawingml/2006/picture">
+                  <pic:nvPicPr>
+                    <pic:cNvPr id="1193681943" name="Picture 1" descr="Text&#10;&#10;Description automatically generated"/>
+                    <pic:cNvPicPr/>
+                  </pic:nvPicPr>
+                  <pic:blipFill>
+                    <a:blip r:embed="rId32">
+                      <a:extLst>
+                        <a:ext uri="{28A0092B-C50C-407E-A947-70E740481C1C}">
+                          <a14:useLocalDpi xmlns:a14="http://schemas.microsoft.com/office/drawing/2010/main" val="0"/>
+                        </a:ext>
+                      </a:extLst>
+                    </a:blip>
+                    <a:stretch>
+                      <a:fillRect/>
+                    </a:stretch>
+                  </pic:blipFill>
+                  <pic:spPr>
+                    <a:xfrm>
+                      <a:off x="0" y="0"/>
+                      <a:ext cx="5731510" cy="2598420"/>
+                    </a:xfrm>
+                    <a:prstGeom prst="rect">
+                      <a:avLst/>
+                    </a:prstGeom>
+                  </pic:spPr>
+                </pic:pic>
+              </a:graphicData>
+            </a:graphic>
+            <wp14:sizeRelH relativeFrom="page">
+              <wp14:pctWidth>0</wp14:pctWidth>
+            </wp14:sizeRelH>
+            <wp14:sizeRelV relativeFrom="page">
+              <wp14:pctHeight>0</wp14:pctHeight>
+            </wp14:sizeRelV>
+          </wp:anchor>
+        </w:drawing>
+      </w:r>
+      <w:r>
+        <w:rPr>
+          <w:rFonts w:ascii="Arial" w:hAnsi="Arial" w:cs="Arial"/>
+          <w:b/>
+          <w:bCs/>
+          <w:u w:val="single"/>
         </w:rPr>
         <w:t>DELETE TEST</w:t>
       </w:r>
@@ -9253,8 +10658,44 @@
           <w:b/>
           <w:bCs/>
         </w:rPr>
-        <w:br w:type="page"/>
-      </w:r>
+        <w:t xml:space="preserve"> </w:t>
+      </w:r>
+    </w:p>
+    <w:p>
+      <w:pPr>
+        <w:rPr>
+          <w:rFonts w:ascii="Arial" w:hAnsi="Arial" w:cs="Arial"/>
+          <w:b/>
+          <w:bCs/>
+        </w:rPr>
+      </w:pPr>
+    </w:p>
+    <w:p>
+      <w:pPr>
+        <w:rPr>
+          <w:rFonts w:ascii="Arial" w:hAnsi="Arial" w:cs="Arial"/>
+          <w:b/>
+          <w:bCs/>
+        </w:rPr>
+      </w:pPr>
+    </w:p>
+    <w:p>
+      <w:pPr>
+        <w:rPr>
+          <w:rFonts w:ascii="Arial" w:hAnsi="Arial" w:cs="Arial"/>
+          <w:b/>
+          <w:bCs/>
+        </w:rPr>
+      </w:pPr>
+    </w:p>
+    <w:p>
+      <w:pPr>
+        <w:rPr>
+          <w:rFonts w:ascii="Arial" w:hAnsi="Arial" w:cs="Arial"/>
+          <w:b/>
+          <w:bCs/>
+        </w:rPr>
+      </w:pPr>
     </w:p>
     <w:p>
       <w:pPr>
@@ -9262,6 +10703,71 @@
         <w:autoSpaceDN w:val="0"/>
         <w:adjustRightInd w:val="0"/>
         <w:rPr>
+          <w:rFonts w:ascii="Arial" w:hAnsi="Arial" w:cs="Arial"/>
+          <w:b/>
+          <w:bCs/>
+          <w:u w:val="single"/>
+        </w:rPr>
+      </w:pPr>
+    </w:p>
+    <w:p>
+      <w:pPr>
+        <w:autoSpaceDE w:val="0"/>
+        <w:autoSpaceDN w:val="0"/>
+        <w:adjustRightInd w:val="0"/>
+        <w:rPr>
+          <w:rFonts w:ascii="Arial" w:hAnsi="Arial" w:cs="Arial"/>
+          <w:b/>
+          <w:bCs/>
+          <w:u w:val="single"/>
+        </w:rPr>
+      </w:pPr>
+    </w:p>
+    <w:p>
+      <w:pPr>
+        <w:autoSpaceDE w:val="0"/>
+        <w:autoSpaceDN w:val="0"/>
+        <w:adjustRightInd w:val="0"/>
+        <w:rPr>
+          <w:rFonts w:ascii="Arial" w:hAnsi="Arial" w:cs="Arial"/>
+          <w:b/>
+          <w:bCs/>
+          <w:u w:val="single"/>
+        </w:rPr>
+      </w:pPr>
+    </w:p>
+    <w:p>
+      <w:pPr>
+        <w:autoSpaceDE w:val="0"/>
+        <w:autoSpaceDN w:val="0"/>
+        <w:adjustRightInd w:val="0"/>
+        <w:rPr>
+          <w:rFonts w:ascii="Arial" w:hAnsi="Arial" w:cs="Arial"/>
+          <w:b/>
+          <w:bCs/>
+          <w:u w:val="single"/>
+        </w:rPr>
+      </w:pPr>
+    </w:p>
+    <w:p>
+      <w:pPr>
+        <w:autoSpaceDE w:val="0"/>
+        <w:autoSpaceDN w:val="0"/>
+        <w:adjustRightInd w:val="0"/>
+        <w:rPr>
+          <w:rFonts w:ascii="Arial" w:hAnsi="Arial" w:cs="Arial"/>
+          <w:b/>
+          <w:bCs/>
+          <w:u w:val="single"/>
+        </w:rPr>
+      </w:pPr>
+    </w:p>
+    <w:p>
+      <w:pPr>
+        <w:autoSpaceDE w:val="0"/>
+        <w:autoSpaceDN w:val="0"/>
+        <w:adjustRightInd w:val="0"/>
+        <w:rPr>
           <w:rFonts w:ascii="Arial" w:eastAsia="Calibri" w:hAnsi="Arial" w:cs="Arial"/>
           <w:b/>
           <w:bCs/>
@@ -9350,7 +10856,15 @@
           <w:b/>
           <w:bCs/>
         </w:rPr>
-        <w:t xml:space="preserve"> for the conditions</w:t>
+        <w:t xml:space="preserve"> for the </w:t>
+      </w:r>
+      <w:r>
+        <w:rPr>
+          <w:rFonts w:ascii="Arial" w:hAnsi="Arial" w:cs="Arial"/>
+          <w:b/>
+          <w:bCs/>
+        </w:rPr>
+        <w:t>conditions.</w:t>
       </w:r>
     </w:p>
     <w:p>
@@ -9874,7 +11388,7 @@
                     <pic:cNvPicPr/>
                   </pic:nvPicPr>
                   <pic:blipFill>
-                    <a:blip r:embed="rId26"/>
+                    <a:blip r:embed="rId33"/>
                     <a:stretch>
                       <a:fillRect/>
                     </a:stretch>
@@ -9952,7 +11466,7 @@
                     <pic:cNvPicPr/>
                   </pic:nvPicPr>
                   <pic:blipFill>
-                    <a:blip r:embed="rId27"/>
+                    <a:blip r:embed="rId34"/>
                     <a:stretch>
                       <a:fillRect/>
                     </a:stretch>
@@ -10051,7 +11565,7 @@
                     <pic:cNvPicPr/>
                   </pic:nvPicPr>
                   <pic:blipFill>
-                    <a:blip r:embed="rId28"/>
+                    <a:blip r:embed="rId35"/>
                     <a:stretch>
                       <a:fillRect/>
                     </a:stretch>
@@ -11741,7 +13255,7 @@
                     <pic:cNvPicPr/>
                   </pic:nvPicPr>
                   <pic:blipFill>
-                    <a:blip r:embed="rId29">
+                    <a:blip r:embed="rId36">
                       <a:extLst>
                         <a:ext uri="{28A0092B-C50C-407E-A947-70E740481C1C}">
                           <a14:useLocalDpi xmlns:a14="http://schemas.microsoft.com/office/drawing/2010/main" val="0"/>
@@ -12101,7 +13615,7 @@
                     <pic:cNvPicPr/>
                   </pic:nvPicPr>
                   <pic:blipFill>
-                    <a:blip r:embed="rId30">
+                    <a:blip r:embed="rId37">
                       <a:extLst>
                         <a:ext uri="{28A0092B-C50C-407E-A947-70E740481C1C}">
                           <a14:useLocalDpi xmlns:a14="http://schemas.microsoft.com/office/drawing/2010/main" val="0"/>
@@ -12201,7 +13715,7 @@
                     <pic:cNvPicPr/>
                   </pic:nvPicPr>
                   <pic:blipFill>
-                    <a:blip r:embed="rId31">
+                    <a:blip r:embed="rId38">
                       <a:extLst>
                         <a:ext uri="{28A0092B-C50C-407E-A947-70E740481C1C}">
                           <a14:useLocalDpi xmlns:a14="http://schemas.microsoft.com/office/drawing/2010/main" val="0"/>
@@ -12328,7 +13842,7 @@
                     <pic:cNvPicPr/>
                   </pic:nvPicPr>
                   <pic:blipFill>
-                    <a:blip r:embed="rId32">
+                    <a:blip r:embed="rId39">
                       <a:extLst>
                         <a:ext uri="{28A0092B-C50C-407E-A947-70E740481C1C}">
                           <a14:useLocalDpi xmlns:a14="http://schemas.microsoft.com/office/drawing/2010/main" val="0"/>
@@ -12841,10 +14355,130 @@
           <w:rFonts w:ascii="Arial" w:hAnsi="Arial" w:cs="Arial"/>
         </w:rPr>
       </w:pPr>
-      <w:r>
-        <w:rPr>
-          <w:rFonts w:ascii="Arial" w:hAnsi="Arial" w:cs="Arial"/>
-        </w:rPr>
+    </w:p>
+    <w:p>
+      <w:pPr>
+        <w:rPr>
+          <w:rFonts w:ascii="Arial" w:hAnsi="Arial" w:cs="Arial"/>
+        </w:rPr>
+      </w:pPr>
+    </w:p>
+    <w:p>
+      <w:pPr>
+        <w:rPr>
+          <w:rFonts w:ascii="Arial" w:hAnsi="Arial" w:cs="Arial"/>
+        </w:rPr>
+      </w:pPr>
+    </w:p>
+    <w:p>
+      <w:pPr>
+        <w:rPr>
+          <w:rFonts w:ascii="Arial" w:hAnsi="Arial" w:cs="Arial"/>
+        </w:rPr>
+      </w:pPr>
+    </w:p>
+    <w:p>
+      <w:pPr>
+        <w:rPr>
+          <w:rFonts w:ascii="Arial" w:hAnsi="Arial" w:cs="Arial"/>
+        </w:rPr>
+      </w:pPr>
+    </w:p>
+    <w:p>
+      <w:pPr>
+        <w:rPr>
+          <w:rFonts w:ascii="Arial" w:hAnsi="Arial" w:cs="Arial"/>
+        </w:rPr>
+      </w:pPr>
+    </w:p>
+    <w:p>
+      <w:pPr>
+        <w:rPr>
+          <w:rFonts w:ascii="Arial" w:hAnsi="Arial" w:cs="Arial"/>
+        </w:rPr>
+      </w:pPr>
+    </w:p>
+    <w:p>
+      <w:pPr>
+        <w:rPr>
+          <w:rFonts w:ascii="Arial" w:hAnsi="Arial" w:cs="Arial"/>
+        </w:rPr>
+      </w:pPr>
+    </w:p>
+    <w:p>
+      <w:pPr>
+        <w:rPr>
+          <w:rFonts w:ascii="Arial" w:hAnsi="Arial" w:cs="Arial"/>
+        </w:rPr>
+      </w:pPr>
+    </w:p>
+    <w:p>
+      <w:pPr>
+        <w:rPr>
+          <w:rFonts w:ascii="Arial" w:hAnsi="Arial" w:cs="Arial"/>
+        </w:rPr>
+      </w:pPr>
+    </w:p>
+    <w:p>
+      <w:pPr>
+        <w:rPr>
+          <w:rFonts w:ascii="Arial" w:hAnsi="Arial" w:cs="Arial"/>
+        </w:rPr>
+      </w:pPr>
+    </w:p>
+    <w:p>
+      <w:pPr>
+        <w:rPr>
+          <w:rFonts w:ascii="Arial" w:hAnsi="Arial" w:cs="Arial"/>
+        </w:rPr>
+      </w:pPr>
+    </w:p>
+    <w:p>
+      <w:pPr>
+        <w:rPr>
+          <w:rFonts w:ascii="Arial" w:hAnsi="Arial" w:cs="Arial"/>
+        </w:rPr>
+      </w:pPr>
+    </w:p>
+    <w:p>
+      <w:pPr>
+        <w:rPr>
+          <w:rFonts w:ascii="Arial" w:hAnsi="Arial" w:cs="Arial"/>
+        </w:rPr>
+      </w:pPr>
+    </w:p>
+    <w:p>
+      <w:pPr>
+        <w:rPr>
+          <w:rFonts w:ascii="Arial" w:hAnsi="Arial" w:cs="Arial"/>
+        </w:rPr>
+      </w:pPr>
+    </w:p>
+    <w:p>
+      <w:pPr>
+        <w:rPr>
+          <w:rFonts w:ascii="Arial" w:hAnsi="Arial" w:cs="Arial"/>
+        </w:rPr>
+      </w:pPr>
+    </w:p>
+    <w:p>
+      <w:pPr>
+        <w:rPr>
+          <w:rFonts w:ascii="Arial" w:hAnsi="Arial" w:cs="Arial"/>
+        </w:rPr>
+      </w:pPr>
+    </w:p>
+    <w:p>
+      <w:pPr>
+        <w:rPr>
+          <w:rFonts w:ascii="Arial" w:hAnsi="Arial" w:cs="Arial"/>
+        </w:rPr>
+      </w:pPr>
+      <w:r>
+        <w:rPr>
+          <w:rFonts w:ascii="Arial" w:hAnsi="Arial" w:cs="Arial"/>
+        </w:rPr>
+        <w:lastRenderedPageBreak/>
         <w:t xml:space="preserve">7.2 </w:t>
       </w:r>
       <w:r>
@@ -12853,14 +14487,12 @@
         </w:rPr>
         <w:t xml:space="preserve">show a </w:t>
       </w:r>
-      <w:proofErr w:type="spellStart"/>
-      <w:r>
-        <w:rPr>
-          <w:rFonts w:ascii="Arial" w:hAnsi="Arial" w:cs="Arial"/>
-        </w:rPr>
-        <w:t>api</w:t>
-      </w:r>
-      <w:proofErr w:type="spellEnd"/>
+      <w:r>
+        <w:rPr>
+          <w:rFonts w:ascii="Arial" w:hAnsi="Arial" w:cs="Arial"/>
+        </w:rPr>
+        <w:t>API</w:t>
+      </w:r>
       <w:r>
         <w:rPr>
           <w:rFonts w:ascii="Arial" w:hAnsi="Arial" w:cs="Arial"/>
@@ -12954,10 +14586,10 @@
       </w:pPr>
     </w:p>
     <w:sectPr>
-      <w:headerReference w:type="default" r:id="rId33"/>
-      <w:footerReference w:type="even" r:id="rId34"/>
-      <w:footerReference w:type="default" r:id="rId35"/>
-      <w:footerReference w:type="first" r:id="rId36"/>
+      <w:headerReference w:type="default" r:id="rId40"/>
+      <w:footerReference w:type="even" r:id="rId41"/>
+      <w:footerReference w:type="default" r:id="rId42"/>
+      <w:footerReference w:type="first" r:id="rId43"/>
       <w:pgSz w:w="11906" w:h="16838"/>
       <w:pgMar w:top="851" w:right="1440" w:bottom="1276" w:left="1440" w:header="708" w:footer="708" w:gutter="0"/>
       <w:cols w:space="708"/>
@@ -13087,7 +14719,7 @@
               <v:stroke joinstyle="miter"/>
               <v:path gradientshapeok="t" o:connecttype="rect"/>
             </v:shapetype>
-            <v:shape id="Text Box 4" o:spid="_x0000_s1032" type="#_x0000_t202" alt="[OFFICIAL] - Please treat this information as Official" style="position:absolute;margin-left:0;margin-top:0;width:34.95pt;height:34.95pt;z-index:251661312;visibility:visible;mso-wrap-style:none;mso-wrap-distance-left:0;mso-wrap-distance-top:0;mso-wrap-distance-right:0;mso-wrap-distance-bottom:0;mso-position-horizontal:left;mso-position-horizontal-relative:page;mso-position-vertical:bottom;mso-position-vertical-relative:page;v-text-anchor:bottom" o:gfxdata="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" filled="f" stroked="f">
+            <v:shape id="Text Box 4" o:spid="_x0000_s1036" type="#_x0000_t202" alt="[OFFICIAL] - Please treat this information as Official" style="position:absolute;margin-left:0;margin-top:0;width:34.95pt;height:34.95pt;z-index:251661312;visibility:visible;mso-wrap-style:none;mso-wrap-distance-left:0;mso-wrap-distance-top:0;mso-wrap-distance-right:0;mso-wrap-distance-bottom:0;mso-position-horizontal:left;mso-position-horizontal-relative:page;mso-position-vertical:bottom;mso-position-vertical-relative:page;v-text-anchor:bottom" o:gfxdata="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" filled="f" stroked="f">
               <v:textbox style="mso-fit-shape-to-text:t" inset="20pt,0,0,15pt">
                 <w:txbxContent>
                   <w:p>
@@ -13219,7 +14851,7 @@
               <v:stroke joinstyle="miter"/>
               <v:path gradientshapeok="t" o:connecttype="rect"/>
             </v:shapetype>
-            <v:shape id="Text Box 5" o:spid="_x0000_s1033" type="#_x0000_t202" alt="[OFFICIAL] - Please treat this information as Official" style="position:absolute;left:0;text-align:left;margin-left:0;margin-top:0;width:34.95pt;height:34.95pt;z-index:251662336;visibility:visible;mso-wrap-style:none;mso-wrap-distance-left:0;mso-wrap-distance-top:0;mso-wrap-distance-right:0;mso-wrap-distance-bottom:0;mso-position-horizontal:left;mso-position-horizontal-relative:page;mso-position-vertical:bottom;mso-position-vertical-relative:page;v-text-anchor:bottom" o:gfxdata="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" filled="f" stroked="f">
+            <v:shape id="Text Box 5" o:spid="_x0000_s1037" type="#_x0000_t202" alt="[OFFICIAL] - Please treat this information as Official" style="position:absolute;left:0;text-align:left;margin-left:0;margin-top:0;width:34.95pt;height:34.95pt;z-index:251662336;visibility:visible;mso-wrap-style:none;mso-wrap-distance-left:0;mso-wrap-distance-top:0;mso-wrap-distance-right:0;mso-wrap-distance-bottom:0;mso-position-horizontal:left;mso-position-horizontal-relative:page;mso-position-vertical:bottom;mso-position-vertical-relative:page;v-text-anchor:bottom" o:gfxdata="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" filled="f" stroked="f">
               <v:textbox style="mso-fit-shape-to-text:t" inset="20pt,0,0,15pt">
                 <w:txbxContent>
                   <w:p>
@@ -13398,7 +15030,7 @@
               <v:stroke joinstyle="miter"/>
               <v:path gradientshapeok="t" o:connecttype="rect"/>
             </v:shapetype>
-            <v:shape id="Text Box 1" o:spid="_x0000_s1034" type="#_x0000_t202" alt="[OFFICIAL] - Please treat this information as Official" style="position:absolute;margin-left:0;margin-top:0;width:34.95pt;height:34.95pt;z-index:251660288;visibility:visible;mso-wrap-style:none;mso-wrap-distance-left:0;mso-wrap-distance-top:0;mso-wrap-distance-right:0;mso-wrap-distance-bottom:0;mso-position-horizontal:left;mso-position-horizontal-relative:page;mso-position-vertical:bottom;mso-position-vertical-relative:page;v-text-anchor:bottom" o:gfxdata="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" filled="f" stroked="f">
+            <v:shape id="_x0000_s1038" type="#_x0000_t202" alt="[OFFICIAL] - Please treat this information as Official" style="position:absolute;margin-left:0;margin-top:0;width:34.95pt;height:34.95pt;z-index:251660288;visibility:visible;mso-wrap-style:none;mso-wrap-distance-left:0;mso-wrap-distance-top:0;mso-wrap-distance-right:0;mso-wrap-distance-bottom:0;mso-position-horizontal:left;mso-position-horizontal-relative:page;mso-position-vertical:bottom;mso-position-vertical-relative:page;v-text-anchor:bottom" o:gfxdata="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" filled="f" stroked="f">
               <v:textbox style="mso-fit-shape-to-text:t" inset="20pt,0,0,15pt">
                 <w:txbxContent>
                   <w:p>
@@ -18636,6 +20268,15 @@
 </file>
 
 <file path=customXml/item1.xml><?xml version="1.0" encoding="utf-8"?>
+<?mso-contentType ?>
+<FormTemplates xmlns="http://schemas.microsoft.com/sharepoint/v3/contenttype/forms">
+  <Display>DocumentLibraryForm</Display>
+  <Edit>DocumentLibraryForm</Edit>
+  <New>DocumentLibraryForm</New>
+</FormTemplates>
+</file>
+
+<file path=customXml/item2.xml><?xml version="1.0" encoding="utf-8"?>
 <ct:contentTypeSchema xmlns:ct="http://schemas.microsoft.com/office/2006/metadata/contentType" xmlns:ma="http://schemas.microsoft.com/office/2006/metadata/properties/metaAttributes" ct:_="" ma:_="" ma:contentTypeName="Document" ma:contentTypeID="0x010100C12D6BB2B94A4B4D836BE1AEB8D3EAE8" ma:contentTypeVersion="15" ma:contentTypeDescription="Create a new document." ma:contentTypeScope="" ma:versionID="7fc32550ac968f88c22e62492b38f1d5">
   <xsd:schema xmlns:xsd="http://www.w3.org/2001/XMLSchema" xmlns:xs="http://www.w3.org/2001/XMLSchema" xmlns:p="http://schemas.microsoft.com/office/2006/metadata/properties" xmlns:ns3="5c692453-8df4-4a01-9024-2f34afd8b044" xmlns:ns4="b885cd27-0064-470d-9f76-b2e93b3ad9e2" targetNamespace="http://schemas.microsoft.com/office/2006/metadata/properties" ma:root="true" ma:fieldsID="780f08915628d57e8fc8def4f6326ea7" ns3:_="" ns4:_="">
     <xsd:import namespace="5c692453-8df4-4a01-9024-2f34afd8b044"/>
@@ -18870,15 +20511,6 @@
 </ct:contentTypeSchema>
 </file>
 
-<file path=customXml/item2.xml><?xml version="1.0" encoding="utf-8"?>
-<?mso-contentType ?>
-<FormTemplates xmlns="http://schemas.microsoft.com/sharepoint/v3/contenttype/forms">
-  <Display>DocumentLibraryForm</Display>
-  <Edit>DocumentLibraryForm</Edit>
-  <New>DocumentLibraryForm</New>
-</FormTemplates>
-</file>
-
 <file path=customXml/item3.xml><?xml version="1.0" encoding="utf-8"?>
 <p:properties xmlns:p="http://schemas.microsoft.com/office/2006/metadata/properties" xmlns:xsi="http://www.w3.org/2001/XMLSchema-instance" xmlns:pc="http://schemas.microsoft.com/office/infopath/2007/PartnerControls">
   <documentManagement>
@@ -18888,6 +20520,14 @@
 </file>
 
 <file path=customXml/itemProps1.xml><?xml version="1.0" encoding="utf-8"?>
+<ds:datastoreItem xmlns:ds="http://schemas.openxmlformats.org/officeDocument/2006/customXml" ds:itemID="{7FE7B91C-CB95-41A0-A5FD-CA6C180269E5}">
+  <ds:schemaRefs>
+    <ds:schemaRef ds:uri="http://schemas.microsoft.com/sharepoint/v3/contenttype/forms"/>
+  </ds:schemaRefs>
+</ds:datastoreItem>
+</file>
+
+<file path=customXml/itemProps2.xml><?xml version="1.0" encoding="utf-8"?>
 <ds:datastoreItem xmlns:ds="http://schemas.openxmlformats.org/officeDocument/2006/customXml" ds:itemID="{09E4B9F2-4157-453A-814F-8CF3BBE82E48}">
   <ds:schemaRefs>
     <ds:schemaRef ds:uri="http://schemas.microsoft.com/office/2006/metadata/contentType"/>
@@ -18906,14 +20546,6 @@
 </ds:datastoreItem>
 </file>
 
-<file path=customXml/itemProps2.xml><?xml version="1.0" encoding="utf-8"?>
-<ds:datastoreItem xmlns:ds="http://schemas.openxmlformats.org/officeDocument/2006/customXml" ds:itemID="{7FE7B91C-CB95-41A0-A5FD-CA6C180269E5}">
-  <ds:schemaRefs>
-    <ds:schemaRef ds:uri="http://schemas.microsoft.com/sharepoint/v3/contenttype/forms"/>
-  </ds:schemaRefs>
-</ds:datastoreItem>
-</file>
-
 <file path=customXml/itemProps3.xml><?xml version="1.0" encoding="utf-8"?>
 <ds:datastoreItem xmlns:ds="http://schemas.openxmlformats.org/officeDocument/2006/customXml" ds:itemID="{63A31645-AA88-44A1-AB0C-EDA72EF10C20}">
   <ds:schemaRefs>

</xml_diff>